<commit_message>
added assignment 3 435
</commit_message>
<xml_diff>
--- a/435/Assignment 3/Table(5).docx
+++ b/435/Assignment 3/Table(5).docx
@@ -5,8 +5,8 @@
     <w:tbl>
       <w:tblPr>
         <w:tblStyle w:val="TableGrid"/>
-        <w:tblW w:w="0" w:type="auto"/>
-        <w:tblInd w:w="216" w:type="dxa"/>
+        <w:tblW w:w="14220" w:type="dxa"/>
+        <w:tblInd w:w="-905" w:type="dxa"/>
         <w:tblCellMar>
           <w:left w:w="28" w:type="dxa"/>
           <w:right w:w="28" w:type="dxa"/>
@@ -14,18 +14,18 @@
         <w:tblLook w:val="04A0" w:firstRow="1" w:lastRow="0" w:firstColumn="1" w:lastColumn="0" w:noHBand="0" w:noVBand="1"/>
       </w:tblPr>
       <w:tblGrid>
-        <w:gridCol w:w="1452"/>
-        <w:gridCol w:w="1621"/>
-        <w:gridCol w:w="1892"/>
-        <w:gridCol w:w="2014"/>
-        <w:gridCol w:w="1772"/>
-        <w:gridCol w:w="1893"/>
-        <w:gridCol w:w="1893"/>
+        <w:gridCol w:w="2160"/>
+        <w:gridCol w:w="1440"/>
+        <w:gridCol w:w="2160"/>
+        <w:gridCol w:w="2610"/>
+        <w:gridCol w:w="1710"/>
+        <w:gridCol w:w="2160"/>
+        <w:gridCol w:w="1980"/>
       </w:tblGrid>
       <w:tr>
         <w:tc>
           <w:tcPr>
-            <w:tcW w:w="1452" w:type="dxa"/>
+            <w:tcW w:w="2160" w:type="dxa"/>
             <w:vAlign w:val="center"/>
           </w:tcPr>
           <w:p>
@@ -46,7 +46,7 @@
         </w:tc>
         <w:tc>
           <w:tcPr>
-            <w:tcW w:w="1621" w:type="dxa"/>
+            <w:tcW w:w="1440" w:type="dxa"/>
             <w:vAlign w:val="center"/>
           </w:tcPr>
           <w:p>
@@ -67,7 +67,7 @@
         </w:tc>
         <w:tc>
           <w:tcPr>
-            <w:tcW w:w="1892" w:type="dxa"/>
+            <w:tcW w:w="2160" w:type="dxa"/>
             <w:vAlign w:val="center"/>
           </w:tcPr>
           <w:p>
@@ -85,7 +85,7 @@
         </w:tc>
         <w:tc>
           <w:tcPr>
-            <w:tcW w:w="2014" w:type="dxa"/>
+            <w:tcW w:w="2610" w:type="dxa"/>
             <w:vAlign w:val="center"/>
           </w:tcPr>
           <w:p>
@@ -103,7 +103,7 @@
         </w:tc>
         <w:tc>
           <w:tcPr>
-            <w:tcW w:w="1772" w:type="dxa"/>
+            <w:tcW w:w="1710" w:type="dxa"/>
             <w:vAlign w:val="center"/>
           </w:tcPr>
           <w:p>
@@ -121,7 +121,7 @@
         </w:tc>
         <w:tc>
           <w:tcPr>
-            <w:tcW w:w="1893" w:type="dxa"/>
+            <w:tcW w:w="2160" w:type="dxa"/>
             <w:vAlign w:val="center"/>
           </w:tcPr>
           <w:p>
@@ -132,11 +132,18 @@
                 <w:szCs w:val="22"/>
               </w:rPr>
             </w:pPr>
-          </w:p>
-        </w:tc>
-        <w:tc>
-          <w:tcPr>
-            <w:tcW w:w="1893" w:type="dxa"/>
+            <w:r>
+              <w:rPr>
+                <w:sz w:val="22"/>
+                <w:szCs w:val="22"/>
+              </w:rPr>
+              <w:t>K-NN</w:t>
+            </w:r>
+          </w:p>
+        </w:tc>
+        <w:tc>
+          <w:tcPr>
+            <w:tcW w:w="1980" w:type="dxa"/>
             <w:vAlign w:val="center"/>
           </w:tcPr>
           <w:p>
@@ -153,7 +160,7 @@
       <w:tr>
         <w:tc>
           <w:tcPr>
-            <w:tcW w:w="1452" w:type="dxa"/>
+            <w:tcW w:w="2160" w:type="dxa"/>
             <w:vMerge w:val="restart"/>
           </w:tcPr>
           <w:p>
@@ -174,7 +181,7 @@
         </w:tc>
         <w:tc>
           <w:tcPr>
-            <w:tcW w:w="1621" w:type="dxa"/>
+            <w:tcW w:w="1440" w:type="dxa"/>
           </w:tcPr>
           <w:p>
             <w:pPr>
@@ -195,7 +202,7 @@
         </w:tc>
         <w:tc>
           <w:tcPr>
-            <w:tcW w:w="1892" w:type="dxa"/>
+            <w:tcW w:w="2160" w:type="dxa"/>
           </w:tcPr>
           <w:p>
             <w:pPr>
@@ -216,7 +223,7 @@
         </w:tc>
         <w:tc>
           <w:tcPr>
-            <w:tcW w:w="2014" w:type="dxa"/>
+            <w:tcW w:w="2610" w:type="dxa"/>
           </w:tcPr>
           <w:p>
             <w:pPr>
@@ -237,35 +244,49 @@
         </w:tc>
         <w:tc>
           <w:tcPr>
-            <w:tcW w:w="1772" w:type="dxa"/>
-          </w:tcPr>
-          <w:p>
-            <w:pPr>
-              <w:jc w:val="center"/>
-              <w:rPr>
-                <w:sz w:val="22"/>
-                <w:szCs w:val="22"/>
-              </w:rPr>
-            </w:pPr>
-          </w:p>
-        </w:tc>
-        <w:tc>
-          <w:tcPr>
-            <w:tcW w:w="1893" w:type="dxa"/>
-          </w:tcPr>
-          <w:p>
-            <w:pPr>
-              <w:jc w:val="center"/>
-              <w:rPr>
-                <w:sz w:val="22"/>
-                <w:szCs w:val="22"/>
-              </w:rPr>
-            </w:pPr>
-          </w:p>
-        </w:tc>
-        <w:tc>
-          <w:tcPr>
-            <w:tcW w:w="1893" w:type="dxa"/>
+            <w:tcW w:w="1710" w:type="dxa"/>
+          </w:tcPr>
+          <w:p>
+            <w:pPr>
+              <w:jc w:val="center"/>
+              <w:rPr>
+                <w:sz w:val="22"/>
+                <w:szCs w:val="22"/>
+              </w:rPr>
+            </w:pPr>
+            <w:r>
+              <w:rPr>
+                <w:sz w:val="22"/>
+                <w:szCs w:val="22"/>
+              </w:rPr>
+              <w:t>51.13</w:t>
+            </w:r>
+          </w:p>
+        </w:tc>
+        <w:tc>
+          <w:tcPr>
+            <w:tcW w:w="2160" w:type="dxa"/>
+          </w:tcPr>
+          <w:p>
+            <w:pPr>
+              <w:jc w:val="center"/>
+              <w:rPr>
+                <w:sz w:val="22"/>
+                <w:szCs w:val="22"/>
+              </w:rPr>
+            </w:pPr>
+            <w:r>
+              <w:rPr>
+                <w:sz w:val="22"/>
+                <w:szCs w:val="22"/>
+              </w:rPr>
+              <w:t>99.97</w:t>
+            </w:r>
+          </w:p>
+        </w:tc>
+        <w:tc>
+          <w:tcPr>
+            <w:tcW w:w="1980" w:type="dxa"/>
           </w:tcPr>
           <w:p>
             <w:pPr>
@@ -281,7 +302,7 @@
       <w:tr>
         <w:tc>
           <w:tcPr>
-            <w:tcW w:w="1452" w:type="dxa"/>
+            <w:tcW w:w="2160" w:type="dxa"/>
             <w:vMerge/>
           </w:tcPr>
           <w:p>
@@ -295,7 +316,7 @@
         </w:tc>
         <w:tc>
           <w:tcPr>
-            <w:tcW w:w="1621" w:type="dxa"/>
+            <w:tcW w:w="1440" w:type="dxa"/>
           </w:tcPr>
           <w:p>
             <w:pPr>
@@ -323,7 +344,7 @@
         </w:tc>
         <w:tc>
           <w:tcPr>
-            <w:tcW w:w="1892" w:type="dxa"/>
+            <w:tcW w:w="2160" w:type="dxa"/>
           </w:tcPr>
           <w:p>
             <w:pPr>
@@ -344,49 +365,70 @@
         </w:tc>
         <w:tc>
           <w:tcPr>
-            <w:tcW w:w="2014" w:type="dxa"/>
-          </w:tcPr>
-          <w:p>
-            <w:pPr>
-              <w:jc w:val="center"/>
-              <w:rPr>
-                <w:sz w:val="22"/>
-                <w:szCs w:val="22"/>
-              </w:rPr>
-            </w:pPr>
-          </w:p>
-        </w:tc>
-        <w:tc>
-          <w:tcPr>
-            <w:tcW w:w="1772" w:type="dxa"/>
-          </w:tcPr>
-          <w:p>
-            <w:pPr>
-              <w:jc w:val="center"/>
-              <w:rPr>
-                <w:sz w:val="22"/>
-                <w:szCs w:val="22"/>
-              </w:rPr>
-            </w:pPr>
-          </w:p>
-        </w:tc>
-        <w:tc>
-          <w:tcPr>
-            <w:tcW w:w="1893" w:type="dxa"/>
-          </w:tcPr>
-          <w:p>
-            <w:pPr>
-              <w:jc w:val="center"/>
-              <w:rPr>
-                <w:sz w:val="22"/>
-                <w:szCs w:val="22"/>
-              </w:rPr>
-            </w:pPr>
-          </w:p>
-        </w:tc>
-        <w:tc>
-          <w:tcPr>
-            <w:tcW w:w="1893" w:type="dxa"/>
+            <w:tcW w:w="2610" w:type="dxa"/>
+          </w:tcPr>
+          <w:p>
+            <w:pPr>
+              <w:jc w:val="center"/>
+              <w:rPr>
+                <w:sz w:val="22"/>
+                <w:szCs w:val="22"/>
+              </w:rPr>
+            </w:pPr>
+            <w:r>
+              <w:rPr>
+                <w:sz w:val="22"/>
+                <w:szCs w:val="22"/>
+              </w:rPr>
+              <w:t>71.57</w:t>
+            </w:r>
+          </w:p>
+        </w:tc>
+        <w:tc>
+          <w:tcPr>
+            <w:tcW w:w="1710" w:type="dxa"/>
+          </w:tcPr>
+          <w:p>
+            <w:pPr>
+              <w:jc w:val="center"/>
+              <w:rPr>
+                <w:sz w:val="22"/>
+                <w:szCs w:val="22"/>
+              </w:rPr>
+            </w:pPr>
+            <w:r>
+              <w:rPr>
+                <w:sz w:val="22"/>
+                <w:szCs w:val="22"/>
+              </w:rPr>
+              <w:t>52.29</w:t>
+            </w:r>
+          </w:p>
+        </w:tc>
+        <w:tc>
+          <w:tcPr>
+            <w:tcW w:w="2160" w:type="dxa"/>
+          </w:tcPr>
+          <w:p>
+            <w:pPr>
+              <w:jc w:val="center"/>
+              <w:rPr>
+                <w:sz w:val="22"/>
+                <w:szCs w:val="22"/>
+              </w:rPr>
+            </w:pPr>
+            <w:r>
+              <w:rPr>
+                <w:sz w:val="22"/>
+                <w:szCs w:val="22"/>
+              </w:rPr>
+              <w:t>100</w:t>
+            </w:r>
+          </w:p>
+        </w:tc>
+        <w:tc>
+          <w:tcPr>
+            <w:tcW w:w="1980" w:type="dxa"/>
           </w:tcPr>
           <w:p>
             <w:pPr>
@@ -402,7 +444,7 @@
       <w:tr>
         <w:tc>
           <w:tcPr>
-            <w:tcW w:w="1452" w:type="dxa"/>
+            <w:tcW w:w="2160" w:type="dxa"/>
             <w:vMerge/>
           </w:tcPr>
           <w:p>
@@ -416,7 +458,7 @@
         </w:tc>
         <w:tc>
           <w:tcPr>
-            <w:tcW w:w="1621" w:type="dxa"/>
+            <w:tcW w:w="1440" w:type="dxa"/>
           </w:tcPr>
           <w:p>
             <w:pPr>
@@ -437,7 +479,7 @@
         </w:tc>
         <w:tc>
           <w:tcPr>
-            <w:tcW w:w="1892" w:type="dxa"/>
+            <w:tcW w:w="2160" w:type="dxa"/>
           </w:tcPr>
           <w:p>
             <w:pPr>
@@ -458,49 +500,70 @@
         </w:tc>
         <w:tc>
           <w:tcPr>
-            <w:tcW w:w="2014" w:type="dxa"/>
-          </w:tcPr>
-          <w:p>
-            <w:pPr>
-              <w:jc w:val="center"/>
-              <w:rPr>
-                <w:sz w:val="22"/>
-                <w:szCs w:val="22"/>
-              </w:rPr>
-            </w:pPr>
-          </w:p>
-        </w:tc>
-        <w:tc>
-          <w:tcPr>
-            <w:tcW w:w="1772" w:type="dxa"/>
-          </w:tcPr>
-          <w:p>
-            <w:pPr>
-              <w:jc w:val="center"/>
-              <w:rPr>
-                <w:sz w:val="22"/>
-                <w:szCs w:val="22"/>
-              </w:rPr>
-            </w:pPr>
-          </w:p>
-        </w:tc>
-        <w:tc>
-          <w:tcPr>
-            <w:tcW w:w="1893" w:type="dxa"/>
-          </w:tcPr>
-          <w:p>
-            <w:pPr>
-              <w:jc w:val="center"/>
-              <w:rPr>
-                <w:sz w:val="22"/>
-                <w:szCs w:val="22"/>
-              </w:rPr>
-            </w:pPr>
-          </w:p>
-        </w:tc>
-        <w:tc>
-          <w:tcPr>
-            <w:tcW w:w="1893" w:type="dxa"/>
+            <w:tcW w:w="2610" w:type="dxa"/>
+          </w:tcPr>
+          <w:p>
+            <w:pPr>
+              <w:jc w:val="center"/>
+              <w:rPr>
+                <w:sz w:val="22"/>
+                <w:szCs w:val="22"/>
+              </w:rPr>
+            </w:pPr>
+            <w:r>
+              <w:rPr>
+                <w:sz w:val="22"/>
+                <w:szCs w:val="22"/>
+              </w:rPr>
+              <w:t>70.53% +/- 1.55%</w:t>
+            </w:r>
+          </w:p>
+        </w:tc>
+        <w:tc>
+          <w:tcPr>
+            <w:tcW w:w="1710" w:type="dxa"/>
+          </w:tcPr>
+          <w:p>
+            <w:pPr>
+              <w:jc w:val="center"/>
+              <w:rPr>
+                <w:sz w:val="22"/>
+                <w:szCs w:val="22"/>
+              </w:rPr>
+            </w:pPr>
+            <w:r>
+              <w:rPr>
+                <w:sz w:val="22"/>
+                <w:szCs w:val="22"/>
+              </w:rPr>
+              <w:t>50.96% +/- 2.01%</w:t>
+            </w:r>
+          </w:p>
+        </w:tc>
+        <w:tc>
+          <w:tcPr>
+            <w:tcW w:w="2160" w:type="dxa"/>
+          </w:tcPr>
+          <w:p>
+            <w:pPr>
+              <w:jc w:val="center"/>
+              <w:rPr>
+                <w:sz w:val="22"/>
+                <w:szCs w:val="22"/>
+              </w:rPr>
+            </w:pPr>
+            <w:r>
+              <w:rPr>
+                <w:sz w:val="22"/>
+                <w:szCs w:val="22"/>
+              </w:rPr>
+              <w:t>62.67% +/- 2.34%</w:t>
+            </w:r>
+          </w:p>
+        </w:tc>
+        <w:tc>
+          <w:tcPr>
+            <w:tcW w:w="1980" w:type="dxa"/>
           </w:tcPr>
           <w:p>
             <w:pPr>
@@ -516,7 +579,7 @@
       <w:tr>
         <w:tc>
           <w:tcPr>
-            <w:tcW w:w="1452" w:type="dxa"/>
+            <w:tcW w:w="2160" w:type="dxa"/>
             <w:vMerge w:val="restart"/>
           </w:tcPr>
           <w:p>
@@ -537,7 +600,7 @@
         </w:tc>
         <w:tc>
           <w:tcPr>
-            <w:tcW w:w="1621" w:type="dxa"/>
+            <w:tcW w:w="1440" w:type="dxa"/>
           </w:tcPr>
           <w:p>
             <w:pPr>
@@ -558,7 +621,7 @@
         </w:tc>
         <w:tc>
           <w:tcPr>
-            <w:tcW w:w="1892" w:type="dxa"/>
+            <w:tcW w:w="2160" w:type="dxa"/>
           </w:tcPr>
           <w:p>
             <w:pPr>
@@ -579,7 +642,7 @@
         </w:tc>
         <w:tc>
           <w:tcPr>
-            <w:tcW w:w="2014" w:type="dxa"/>
+            <w:tcW w:w="2610" w:type="dxa"/>
           </w:tcPr>
           <w:p>
             <w:pPr>
@@ -600,35 +663,49 @@
         </w:tc>
         <w:tc>
           <w:tcPr>
-            <w:tcW w:w="1772" w:type="dxa"/>
-          </w:tcPr>
-          <w:p>
-            <w:pPr>
-              <w:jc w:val="center"/>
-              <w:rPr>
-                <w:sz w:val="22"/>
-                <w:szCs w:val="22"/>
-              </w:rPr>
-            </w:pPr>
-          </w:p>
-        </w:tc>
-        <w:tc>
-          <w:tcPr>
-            <w:tcW w:w="1893" w:type="dxa"/>
-          </w:tcPr>
-          <w:p>
-            <w:pPr>
-              <w:jc w:val="center"/>
-              <w:rPr>
-                <w:sz w:val="22"/>
-                <w:szCs w:val="22"/>
-              </w:rPr>
-            </w:pPr>
-          </w:p>
-        </w:tc>
-        <w:tc>
-          <w:tcPr>
-            <w:tcW w:w="1893" w:type="dxa"/>
+            <w:tcW w:w="1710" w:type="dxa"/>
+          </w:tcPr>
+          <w:p>
+            <w:pPr>
+              <w:jc w:val="center"/>
+              <w:rPr>
+                <w:sz w:val="22"/>
+                <w:szCs w:val="22"/>
+              </w:rPr>
+            </w:pPr>
+            <w:r>
+              <w:rPr>
+                <w:sz w:val="22"/>
+                <w:szCs w:val="22"/>
+              </w:rPr>
+              <w:t>51.13</w:t>
+            </w:r>
+          </w:p>
+        </w:tc>
+        <w:tc>
+          <w:tcPr>
+            <w:tcW w:w="2160" w:type="dxa"/>
+          </w:tcPr>
+          <w:p>
+            <w:pPr>
+              <w:jc w:val="center"/>
+              <w:rPr>
+                <w:sz w:val="22"/>
+                <w:szCs w:val="22"/>
+              </w:rPr>
+            </w:pPr>
+            <w:r>
+              <w:rPr>
+                <w:sz w:val="22"/>
+                <w:szCs w:val="22"/>
+              </w:rPr>
+              <w:t>99.97</w:t>
+            </w:r>
+          </w:p>
+        </w:tc>
+        <w:tc>
+          <w:tcPr>
+            <w:tcW w:w="1980" w:type="dxa"/>
           </w:tcPr>
           <w:p>
             <w:pPr>
@@ -644,7 +721,7 @@
       <w:tr>
         <w:tc>
           <w:tcPr>
-            <w:tcW w:w="1452" w:type="dxa"/>
+            <w:tcW w:w="2160" w:type="dxa"/>
             <w:vMerge/>
           </w:tcPr>
           <w:p>
@@ -658,7 +735,7 @@
         </w:tc>
         <w:tc>
           <w:tcPr>
-            <w:tcW w:w="1621" w:type="dxa"/>
+            <w:tcW w:w="1440" w:type="dxa"/>
           </w:tcPr>
           <w:p>
             <w:pPr>
@@ -686,7 +763,7 @@
         </w:tc>
         <w:tc>
           <w:tcPr>
-            <w:tcW w:w="1892" w:type="dxa"/>
+            <w:tcW w:w="2160" w:type="dxa"/>
           </w:tcPr>
           <w:p>
             <w:pPr>
@@ -707,49 +784,70 @@
         </w:tc>
         <w:tc>
           <w:tcPr>
-            <w:tcW w:w="2014" w:type="dxa"/>
-          </w:tcPr>
-          <w:p>
-            <w:pPr>
-              <w:jc w:val="center"/>
-              <w:rPr>
-                <w:sz w:val="22"/>
-                <w:szCs w:val="22"/>
-              </w:rPr>
-            </w:pPr>
-          </w:p>
-        </w:tc>
-        <w:tc>
-          <w:tcPr>
-            <w:tcW w:w="1772" w:type="dxa"/>
-          </w:tcPr>
-          <w:p>
-            <w:pPr>
-              <w:jc w:val="center"/>
-              <w:rPr>
-                <w:sz w:val="22"/>
-                <w:szCs w:val="22"/>
-              </w:rPr>
-            </w:pPr>
-          </w:p>
-        </w:tc>
-        <w:tc>
-          <w:tcPr>
-            <w:tcW w:w="1893" w:type="dxa"/>
-          </w:tcPr>
-          <w:p>
-            <w:pPr>
-              <w:jc w:val="center"/>
-              <w:rPr>
-                <w:sz w:val="22"/>
-                <w:szCs w:val="22"/>
-              </w:rPr>
-            </w:pPr>
-          </w:p>
-        </w:tc>
-        <w:tc>
-          <w:tcPr>
-            <w:tcW w:w="1893" w:type="dxa"/>
+            <w:tcW w:w="2610" w:type="dxa"/>
+          </w:tcPr>
+          <w:p>
+            <w:pPr>
+              <w:jc w:val="center"/>
+              <w:rPr>
+                <w:sz w:val="22"/>
+                <w:szCs w:val="22"/>
+              </w:rPr>
+            </w:pPr>
+            <w:r>
+              <w:rPr>
+                <w:sz w:val="22"/>
+                <w:szCs w:val="22"/>
+              </w:rPr>
+              <w:t>71.97</w:t>
+            </w:r>
+          </w:p>
+        </w:tc>
+        <w:tc>
+          <w:tcPr>
+            <w:tcW w:w="1710" w:type="dxa"/>
+          </w:tcPr>
+          <w:p>
+            <w:pPr>
+              <w:jc w:val="center"/>
+              <w:rPr>
+                <w:sz w:val="22"/>
+                <w:szCs w:val="22"/>
+              </w:rPr>
+            </w:pPr>
+            <w:r>
+              <w:rPr>
+                <w:sz w:val="22"/>
+                <w:szCs w:val="22"/>
+              </w:rPr>
+              <w:t>52.29</w:t>
+            </w:r>
+          </w:p>
+        </w:tc>
+        <w:tc>
+          <w:tcPr>
+            <w:tcW w:w="2160" w:type="dxa"/>
+          </w:tcPr>
+          <w:p>
+            <w:pPr>
+              <w:jc w:val="center"/>
+              <w:rPr>
+                <w:sz w:val="22"/>
+                <w:szCs w:val="22"/>
+              </w:rPr>
+            </w:pPr>
+            <w:r>
+              <w:rPr>
+                <w:sz w:val="22"/>
+                <w:szCs w:val="22"/>
+              </w:rPr>
+              <w:t>100</w:t>
+            </w:r>
+          </w:p>
+        </w:tc>
+        <w:tc>
+          <w:tcPr>
+            <w:tcW w:w="1980" w:type="dxa"/>
           </w:tcPr>
           <w:p>
             <w:pPr>
@@ -765,7 +863,7 @@
       <w:tr>
         <w:tc>
           <w:tcPr>
-            <w:tcW w:w="1452" w:type="dxa"/>
+            <w:tcW w:w="2160" w:type="dxa"/>
             <w:vMerge/>
           </w:tcPr>
           <w:p>
@@ -779,7 +877,7 @@
         </w:tc>
         <w:tc>
           <w:tcPr>
-            <w:tcW w:w="1621" w:type="dxa"/>
+            <w:tcW w:w="1440" w:type="dxa"/>
           </w:tcPr>
           <w:p>
             <w:pPr>
@@ -800,7 +898,7 @@
         </w:tc>
         <w:tc>
           <w:tcPr>
-            <w:tcW w:w="1892" w:type="dxa"/>
+            <w:tcW w:w="2160" w:type="dxa"/>
           </w:tcPr>
           <w:p>
             <w:pPr>
@@ -821,49 +919,70 @@
         </w:tc>
         <w:tc>
           <w:tcPr>
-            <w:tcW w:w="2014" w:type="dxa"/>
-          </w:tcPr>
-          <w:p>
-            <w:pPr>
-              <w:jc w:val="center"/>
-              <w:rPr>
-                <w:sz w:val="22"/>
-                <w:szCs w:val="22"/>
-              </w:rPr>
-            </w:pPr>
-          </w:p>
-        </w:tc>
-        <w:tc>
-          <w:tcPr>
-            <w:tcW w:w="1772" w:type="dxa"/>
-          </w:tcPr>
-          <w:p>
-            <w:pPr>
-              <w:jc w:val="center"/>
-              <w:rPr>
-                <w:sz w:val="22"/>
-                <w:szCs w:val="22"/>
-              </w:rPr>
-            </w:pPr>
-          </w:p>
-        </w:tc>
-        <w:tc>
-          <w:tcPr>
-            <w:tcW w:w="1893" w:type="dxa"/>
-          </w:tcPr>
-          <w:p>
-            <w:pPr>
-              <w:jc w:val="center"/>
-              <w:rPr>
-                <w:sz w:val="22"/>
-                <w:szCs w:val="22"/>
-              </w:rPr>
-            </w:pPr>
-          </w:p>
-        </w:tc>
-        <w:tc>
-          <w:tcPr>
-            <w:tcW w:w="1893" w:type="dxa"/>
+            <w:tcW w:w="2610" w:type="dxa"/>
+          </w:tcPr>
+          <w:p>
+            <w:pPr>
+              <w:jc w:val="center"/>
+              <w:rPr>
+                <w:sz w:val="22"/>
+                <w:szCs w:val="22"/>
+              </w:rPr>
+            </w:pPr>
+            <w:r>
+              <w:rPr>
+                <w:sz w:val="22"/>
+                <w:szCs w:val="22"/>
+              </w:rPr>
+              <w:t>70.81% +/- 2.80%</w:t>
+            </w:r>
+          </w:p>
+        </w:tc>
+        <w:tc>
+          <w:tcPr>
+            <w:tcW w:w="1710" w:type="dxa"/>
+          </w:tcPr>
+          <w:p>
+            <w:pPr>
+              <w:jc w:val="center"/>
+              <w:rPr>
+                <w:sz w:val="22"/>
+                <w:szCs w:val="22"/>
+              </w:rPr>
+            </w:pPr>
+            <w:r>
+              <w:rPr>
+                <w:sz w:val="22"/>
+                <w:szCs w:val="22"/>
+              </w:rPr>
+              <w:t>50.99% +/- 3.61%</w:t>
+            </w:r>
+          </w:p>
+        </w:tc>
+        <w:tc>
+          <w:tcPr>
+            <w:tcW w:w="2160" w:type="dxa"/>
+          </w:tcPr>
+          <w:p>
+            <w:pPr>
+              <w:jc w:val="center"/>
+              <w:rPr>
+                <w:sz w:val="22"/>
+                <w:szCs w:val="22"/>
+              </w:rPr>
+            </w:pPr>
+            <w:r>
+              <w:rPr>
+                <w:sz w:val="22"/>
+                <w:szCs w:val="22"/>
+              </w:rPr>
+              <w:t>66.43% +/- 2.53%</w:t>
+            </w:r>
+          </w:p>
+        </w:tc>
+        <w:tc>
+          <w:tcPr>
+            <w:tcW w:w="1980" w:type="dxa"/>
           </w:tcPr>
           <w:p>
             <w:pPr>
@@ -879,7 +998,7 @@
       <w:tr>
         <w:tc>
           <w:tcPr>
-            <w:tcW w:w="3073" w:type="dxa"/>
+            <w:tcW w:w="3600" w:type="dxa"/>
             <w:gridSpan w:val="2"/>
           </w:tcPr>
           <w:p>
@@ -928,7 +1047,7 @@
         </w:tc>
         <w:tc>
           <w:tcPr>
-            <w:tcW w:w="1892" w:type="dxa"/>
+            <w:tcW w:w="2160" w:type="dxa"/>
           </w:tcPr>
           <w:p>
             <w:pPr>
@@ -991,7 +1110,170 @@
                 <w:sz w:val="22"/>
                 <w:szCs w:val="22"/>
               </w:rPr>
-              <w:t xml:space="preserve">Apply </w:t>
+              <w:t>Apply Pre</w:t>
+            </w:r>
+            <w:r>
+              <w:rPr>
+                <w:sz w:val="22"/>
+                <w:szCs w:val="22"/>
+              </w:rPr>
+              <w:t>-</w:t>
+            </w:r>
+            <w:r>
+              <w:rPr>
+                <w:sz w:val="22"/>
+                <w:szCs w:val="22"/>
+              </w:rPr>
+              <w:t>pruning</w:t>
+            </w:r>
+          </w:p>
+          <w:p>
+            <w:pPr>
+              <w:jc w:val="center"/>
+              <w:rPr>
+                <w:sz w:val="22"/>
+                <w:szCs w:val="22"/>
+              </w:rPr>
+            </w:pPr>
+            <w:r>
+              <w:rPr>
+                <w:sz w:val="22"/>
+                <w:szCs w:val="22"/>
+              </w:rPr>
+              <w:t>Minimal Gain</w:t>
+            </w:r>
+          </w:p>
+          <w:p>
+            <w:pPr>
+              <w:jc w:val="center"/>
+              <w:rPr>
+                <w:sz w:val="22"/>
+                <w:szCs w:val="22"/>
+              </w:rPr>
+            </w:pPr>
+            <w:r>
+              <w:rPr>
+                <w:sz w:val="22"/>
+                <w:szCs w:val="22"/>
+              </w:rPr>
+              <w:t>Minimal leaf size</w:t>
+            </w:r>
+          </w:p>
+          <w:p>
+            <w:pPr>
+              <w:jc w:val="center"/>
+              <w:rPr>
+                <w:sz w:val="22"/>
+                <w:szCs w:val="22"/>
+              </w:rPr>
+            </w:pPr>
+            <w:r>
+              <w:rPr>
+                <w:sz w:val="22"/>
+                <w:szCs w:val="22"/>
+              </w:rPr>
+              <w:t>Minimal Size for split</w:t>
+            </w:r>
+          </w:p>
+          <w:p>
+            <w:pPr>
+              <w:jc w:val="center"/>
+              <w:rPr>
+                <w:sz w:val="22"/>
+                <w:szCs w:val="22"/>
+              </w:rPr>
+            </w:pPr>
+            <w:r>
+              <w:rPr>
+                <w:sz w:val="22"/>
+                <w:szCs w:val="22"/>
+              </w:rPr>
+              <w:t>Number of Pre</w:t>
+            </w:r>
+            <w:r>
+              <w:rPr>
+                <w:sz w:val="22"/>
+                <w:szCs w:val="22"/>
+              </w:rPr>
+              <w:t>-</w:t>
+            </w:r>
+            <w:bookmarkStart w:id="0" w:name="_GoBack"/>
+            <w:bookmarkEnd w:id="0"/>
+            <w:r>
+              <w:rPr>
+                <w:sz w:val="22"/>
+                <w:szCs w:val="22"/>
+              </w:rPr>
+              <w:t>pruning</w:t>
+            </w:r>
+          </w:p>
+        </w:tc>
+        <w:tc>
+          <w:tcPr>
+            <w:tcW w:w="2610" w:type="dxa"/>
+          </w:tcPr>
+          <w:p>
+            <w:pPr>
+              <w:jc w:val="center"/>
+              <w:rPr>
+                <w:sz w:val="22"/>
+                <w:szCs w:val="22"/>
+              </w:rPr>
+            </w:pPr>
+            <w:r>
+              <w:rPr>
+                <w:sz w:val="22"/>
+                <w:szCs w:val="22"/>
+              </w:rPr>
+              <w:t>Reproducible</w:t>
+            </w:r>
+          </w:p>
+          <w:p>
+            <w:pPr>
+              <w:jc w:val="center"/>
+              <w:rPr>
+                <w:sz w:val="22"/>
+                <w:szCs w:val="22"/>
+              </w:rPr>
+            </w:pPr>
+            <w:r>
+              <w:rPr>
+                <w:sz w:val="22"/>
+                <w:szCs w:val="22"/>
+              </w:rPr>
+              <w:t>Use Regularization</w:t>
+            </w:r>
+          </w:p>
+          <w:p>
+            <w:pPr>
+              <w:jc w:val="center"/>
+              <w:rPr>
+                <w:sz w:val="22"/>
+                <w:szCs w:val="22"/>
+              </w:rPr>
+            </w:pPr>
+            <w:r>
+              <w:rPr>
+                <w:sz w:val="22"/>
+                <w:szCs w:val="22"/>
+              </w:rPr>
+              <w:t>Standardize</w:t>
+            </w:r>
+          </w:p>
+          <w:p>
+            <w:pPr>
+              <w:jc w:val="center"/>
+              <w:rPr>
+                <w:sz w:val="22"/>
+                <w:szCs w:val="22"/>
+              </w:rPr>
+            </w:pPr>
+            <w:r>
+              <w:rPr>
+                <w:sz w:val="22"/>
+                <w:szCs w:val="22"/>
+              </w:rPr>
+              <w:t>Non-</w:t>
             </w:r>
             <w:proofErr w:type="spellStart"/>
             <w:r>
@@ -999,160 +1281,9 @@
                 <w:sz w:val="22"/>
                 <w:szCs w:val="22"/>
               </w:rPr>
-              <w:t>Prepruning</w:t>
+              <w:t>neg</w:t>
             </w:r>
             <w:proofErr w:type="spellEnd"/>
-          </w:p>
-          <w:p>
-            <w:pPr>
-              <w:jc w:val="center"/>
-              <w:rPr>
-                <w:sz w:val="22"/>
-                <w:szCs w:val="22"/>
-              </w:rPr>
-            </w:pPr>
-            <w:r>
-              <w:rPr>
-                <w:sz w:val="22"/>
-                <w:szCs w:val="22"/>
-              </w:rPr>
-              <w:t>Minimal Gain</w:t>
-            </w:r>
-          </w:p>
-          <w:p>
-            <w:pPr>
-              <w:jc w:val="center"/>
-              <w:rPr>
-                <w:sz w:val="22"/>
-                <w:szCs w:val="22"/>
-              </w:rPr>
-            </w:pPr>
-            <w:r>
-              <w:rPr>
-                <w:sz w:val="22"/>
-                <w:szCs w:val="22"/>
-              </w:rPr>
-              <w:t>Minimal leaf size</w:t>
-            </w:r>
-          </w:p>
-          <w:p>
-            <w:pPr>
-              <w:jc w:val="center"/>
-              <w:rPr>
-                <w:sz w:val="22"/>
-                <w:szCs w:val="22"/>
-              </w:rPr>
-            </w:pPr>
-            <w:r>
-              <w:rPr>
-                <w:sz w:val="22"/>
-                <w:szCs w:val="22"/>
-              </w:rPr>
-              <w:t>Minimal Size for split</w:t>
-            </w:r>
-          </w:p>
-          <w:p>
-            <w:pPr>
-              <w:jc w:val="center"/>
-              <w:rPr>
-                <w:sz w:val="22"/>
-                <w:szCs w:val="22"/>
-              </w:rPr>
-            </w:pPr>
-            <w:r>
-              <w:rPr>
-                <w:sz w:val="22"/>
-                <w:szCs w:val="22"/>
-              </w:rPr>
-              <w:t xml:space="preserve">Number of </w:t>
-            </w:r>
-            <w:proofErr w:type="spellStart"/>
-            <w:r>
-              <w:rPr>
-                <w:sz w:val="22"/>
-                <w:szCs w:val="22"/>
-              </w:rPr>
-              <w:t>Prepruning</w:t>
-            </w:r>
-            <w:proofErr w:type="spellEnd"/>
-          </w:p>
-        </w:tc>
-        <w:tc>
-          <w:tcPr>
-            <w:tcW w:w="2014" w:type="dxa"/>
-          </w:tcPr>
-          <w:p>
-            <w:pPr>
-              <w:jc w:val="center"/>
-              <w:rPr>
-                <w:sz w:val="22"/>
-                <w:szCs w:val="22"/>
-              </w:rPr>
-            </w:pPr>
-            <w:r>
-              <w:rPr>
-                <w:sz w:val="22"/>
-                <w:szCs w:val="22"/>
-              </w:rPr>
-              <w:t>Reproducible</w:t>
-            </w:r>
-          </w:p>
-          <w:p>
-            <w:pPr>
-              <w:jc w:val="center"/>
-              <w:rPr>
-                <w:sz w:val="22"/>
-                <w:szCs w:val="22"/>
-              </w:rPr>
-            </w:pPr>
-            <w:r>
-              <w:rPr>
-                <w:sz w:val="22"/>
-                <w:szCs w:val="22"/>
-              </w:rPr>
-              <w:t>Use Regularization</w:t>
-            </w:r>
-          </w:p>
-          <w:p>
-            <w:pPr>
-              <w:jc w:val="center"/>
-              <w:rPr>
-                <w:sz w:val="22"/>
-                <w:szCs w:val="22"/>
-              </w:rPr>
-            </w:pPr>
-            <w:r>
-              <w:rPr>
-                <w:sz w:val="22"/>
-                <w:szCs w:val="22"/>
-              </w:rPr>
-              <w:t>Standardize</w:t>
-            </w:r>
-          </w:p>
-          <w:p>
-            <w:pPr>
-              <w:jc w:val="center"/>
-              <w:rPr>
-                <w:sz w:val="22"/>
-                <w:szCs w:val="22"/>
-              </w:rPr>
-            </w:pPr>
-            <w:r>
-              <w:rPr>
-                <w:sz w:val="22"/>
-                <w:szCs w:val="22"/>
-              </w:rPr>
-              <w:t>Non-</w:t>
-            </w:r>
-            <w:proofErr w:type="spellStart"/>
-            <w:r>
-              <w:rPr>
-                <w:sz w:val="22"/>
-                <w:szCs w:val="22"/>
-              </w:rPr>
-              <w:t>neg</w:t>
-            </w:r>
-            <w:proofErr w:type="spellEnd"/>
             <w:r>
               <w:rPr>
                 <w:sz w:val="22"/>
@@ -1260,35 +1391,106 @@
         </w:tc>
         <w:tc>
           <w:tcPr>
-            <w:tcW w:w="1772" w:type="dxa"/>
-          </w:tcPr>
-          <w:p>
-            <w:pPr>
-              <w:jc w:val="center"/>
-              <w:rPr>
-                <w:sz w:val="22"/>
-                <w:szCs w:val="22"/>
-              </w:rPr>
-            </w:pPr>
-          </w:p>
-        </w:tc>
-        <w:tc>
-          <w:tcPr>
-            <w:tcW w:w="1893" w:type="dxa"/>
-          </w:tcPr>
-          <w:p>
-            <w:pPr>
-              <w:jc w:val="center"/>
-              <w:rPr>
-                <w:sz w:val="22"/>
-                <w:szCs w:val="22"/>
-              </w:rPr>
-            </w:pPr>
-          </w:p>
-        </w:tc>
-        <w:tc>
-          <w:tcPr>
-            <w:tcW w:w="1893" w:type="dxa"/>
+            <w:tcW w:w="1710" w:type="dxa"/>
+          </w:tcPr>
+          <w:p>
+            <w:pPr>
+              <w:jc w:val="center"/>
+              <w:rPr>
+                <w:sz w:val="22"/>
+                <w:szCs w:val="22"/>
+              </w:rPr>
+            </w:pPr>
+            <w:r>
+              <w:rPr>
+                <w:sz w:val="22"/>
+                <w:szCs w:val="22"/>
+              </w:rPr>
+              <w:t>Laplace Correction</w:t>
+            </w:r>
+          </w:p>
+          <w:p>
+            <w:pPr>
+              <w:jc w:val="center"/>
+              <w:rPr>
+                <w:sz w:val="22"/>
+                <w:szCs w:val="22"/>
+              </w:rPr>
+            </w:pPr>
+          </w:p>
+        </w:tc>
+        <w:tc>
+          <w:tcPr>
+            <w:tcW w:w="2160" w:type="dxa"/>
+          </w:tcPr>
+          <w:p>
+            <w:pPr>
+              <w:jc w:val="center"/>
+              <w:rPr>
+                <w:sz w:val="22"/>
+                <w:szCs w:val="22"/>
+              </w:rPr>
+            </w:pPr>
+            <w:r>
+              <w:rPr>
+                <w:sz w:val="22"/>
+                <w:szCs w:val="22"/>
+              </w:rPr>
+              <w:t>K</w:t>
+            </w:r>
+          </w:p>
+          <w:p>
+            <w:pPr>
+              <w:jc w:val="center"/>
+              <w:rPr>
+                <w:sz w:val="22"/>
+                <w:szCs w:val="22"/>
+              </w:rPr>
+            </w:pPr>
+            <w:r>
+              <w:rPr>
+                <w:sz w:val="22"/>
+                <w:szCs w:val="22"/>
+              </w:rPr>
+              <w:t>Weighted Vote</w:t>
+            </w:r>
+          </w:p>
+          <w:p>
+            <w:pPr>
+              <w:jc w:val="center"/>
+              <w:rPr>
+                <w:sz w:val="22"/>
+                <w:szCs w:val="22"/>
+              </w:rPr>
+            </w:pPr>
+            <w:r>
+              <w:rPr>
+                <w:sz w:val="22"/>
+                <w:szCs w:val="22"/>
+              </w:rPr>
+              <w:t>Measure Type</w:t>
+            </w:r>
+          </w:p>
+          <w:p>
+            <w:pPr>
+              <w:jc w:val="center"/>
+              <w:rPr>
+                <w:sz w:val="22"/>
+                <w:szCs w:val="22"/>
+              </w:rPr>
+            </w:pPr>
+            <w:r>
+              <w:rPr>
+                <w:sz w:val="22"/>
+                <w:szCs w:val="22"/>
+              </w:rPr>
+              <w:t>Numerical measure</w:t>
+            </w:r>
+          </w:p>
+        </w:tc>
+        <w:tc>
+          <w:tcPr>
+            <w:tcW w:w="1980" w:type="dxa"/>
           </w:tcPr>
           <w:p>
             <w:pPr>
@@ -1304,7 +1506,7 @@
       <w:tr>
         <w:tc>
           <w:tcPr>
-            <w:tcW w:w="1452" w:type="dxa"/>
+            <w:tcW w:w="2160" w:type="dxa"/>
             <w:vMerge w:val="restart"/>
           </w:tcPr>
           <w:p>
@@ -1353,7 +1555,7 @@
         </w:tc>
         <w:tc>
           <w:tcPr>
-            <w:tcW w:w="1621" w:type="dxa"/>
+            <w:tcW w:w="1440" w:type="dxa"/>
           </w:tcPr>
           <w:p>
             <w:pPr>
@@ -1383,7 +1585,7 @@
         </w:tc>
         <w:tc>
           <w:tcPr>
-            <w:tcW w:w="1892" w:type="dxa"/>
+            <w:tcW w:w="2160" w:type="dxa"/>
           </w:tcPr>
           <w:p>
             <w:pPr>
@@ -1452,7 +1654,7 @@
         </w:tc>
         <w:tc>
           <w:tcPr>
-            <w:tcW w:w="2014" w:type="dxa"/>
+            <w:tcW w:w="2610" w:type="dxa"/>
           </w:tcPr>
           <w:p>
             <w:pPr>
@@ -1597,8 +1799,6 @@
               </w:rPr>
               <w:t>Skip</w:t>
             </w:r>
-            <w:bookmarkStart w:id="0" w:name="_GoBack"/>
-            <w:bookmarkEnd w:id="0"/>
           </w:p>
           <w:p>
             <w:pPr>
@@ -1619,35 +1819,97 @@
         </w:tc>
         <w:tc>
           <w:tcPr>
-            <w:tcW w:w="1772" w:type="dxa"/>
-          </w:tcPr>
-          <w:p>
-            <w:pPr>
-              <w:jc w:val="center"/>
-              <w:rPr>
-                <w:sz w:val="22"/>
-                <w:szCs w:val="22"/>
-              </w:rPr>
-            </w:pPr>
-          </w:p>
-        </w:tc>
-        <w:tc>
-          <w:tcPr>
-            <w:tcW w:w="1893" w:type="dxa"/>
-          </w:tcPr>
-          <w:p>
-            <w:pPr>
-              <w:jc w:val="center"/>
-              <w:rPr>
-                <w:sz w:val="22"/>
-                <w:szCs w:val="22"/>
-              </w:rPr>
-            </w:pPr>
-          </w:p>
-        </w:tc>
-        <w:tc>
-          <w:tcPr>
-            <w:tcW w:w="1893" w:type="dxa"/>
+            <w:tcW w:w="1710" w:type="dxa"/>
+          </w:tcPr>
+          <w:p>
+            <w:pPr>
+              <w:jc w:val="center"/>
+              <w:rPr>
+                <w:sz w:val="22"/>
+                <w:szCs w:val="22"/>
+              </w:rPr>
+            </w:pPr>
+            <w:r>
+              <w:rPr>
+                <w:sz w:val="22"/>
+                <w:szCs w:val="22"/>
+              </w:rPr>
+              <w:t>On</w:t>
+            </w:r>
+          </w:p>
+        </w:tc>
+        <w:tc>
+          <w:tcPr>
+            <w:tcW w:w="2160" w:type="dxa"/>
+          </w:tcPr>
+          <w:p>
+            <w:pPr>
+              <w:jc w:val="center"/>
+              <w:rPr>
+                <w:sz w:val="22"/>
+                <w:szCs w:val="22"/>
+              </w:rPr>
+            </w:pPr>
+            <w:r>
+              <w:rPr>
+                <w:sz w:val="22"/>
+                <w:szCs w:val="22"/>
+              </w:rPr>
+              <w:t>1</w:t>
+            </w:r>
+          </w:p>
+          <w:p>
+            <w:pPr>
+              <w:jc w:val="center"/>
+              <w:rPr>
+                <w:sz w:val="22"/>
+                <w:szCs w:val="22"/>
+              </w:rPr>
+            </w:pPr>
+            <w:r>
+              <w:rPr>
+                <w:sz w:val="22"/>
+                <w:szCs w:val="22"/>
+              </w:rPr>
+              <w:t>On</w:t>
+            </w:r>
+          </w:p>
+          <w:p>
+            <w:pPr>
+              <w:jc w:val="center"/>
+              <w:rPr>
+                <w:sz w:val="22"/>
+                <w:szCs w:val="22"/>
+              </w:rPr>
+            </w:pPr>
+            <w:r>
+              <w:rPr>
+                <w:sz w:val="22"/>
+                <w:szCs w:val="22"/>
+              </w:rPr>
+              <w:t>Numerical Measure</w:t>
+            </w:r>
+          </w:p>
+          <w:p>
+            <w:pPr>
+              <w:jc w:val="center"/>
+              <w:rPr>
+                <w:sz w:val="22"/>
+                <w:szCs w:val="22"/>
+              </w:rPr>
+            </w:pPr>
+            <w:r>
+              <w:rPr>
+                <w:sz w:val="22"/>
+                <w:szCs w:val="22"/>
+              </w:rPr>
+              <w:t>Euclidean Distance</w:t>
+            </w:r>
+          </w:p>
+        </w:tc>
+        <w:tc>
+          <w:tcPr>
+            <w:tcW w:w="1980" w:type="dxa"/>
           </w:tcPr>
           <w:p>
             <w:pPr>
@@ -1663,7 +1925,7 @@
       <w:tr>
         <w:tc>
           <w:tcPr>
-            <w:tcW w:w="1452" w:type="dxa"/>
+            <w:tcW w:w="2160" w:type="dxa"/>
             <w:vMerge/>
           </w:tcPr>
           <w:p>
@@ -1678,7 +1940,7 @@
         </w:tc>
         <w:tc>
           <w:tcPr>
-            <w:tcW w:w="1621" w:type="dxa"/>
+            <w:tcW w:w="1440" w:type="dxa"/>
           </w:tcPr>
           <w:p>
             <w:pPr>
@@ -1715,7 +1977,7 @@
         </w:tc>
         <w:tc>
           <w:tcPr>
-            <w:tcW w:w="1892" w:type="dxa"/>
+            <w:tcW w:w="2160" w:type="dxa"/>
           </w:tcPr>
           <w:p>
             <w:pPr>
@@ -1826,72 +2088,302 @@
                 <w:sz w:val="22"/>
                 <w:szCs w:val="22"/>
               </w:rPr>
+              <w:t>3</w:t>
+            </w:r>
+          </w:p>
+          <w:p>
+            <w:pPr>
+              <w:jc w:val="center"/>
+              <w:rPr>
+                <w:sz w:val="22"/>
+                <w:szCs w:val="22"/>
+              </w:rPr>
+            </w:pPr>
+            <w:r>
+              <w:rPr>
+                <w:sz w:val="22"/>
+                <w:szCs w:val="22"/>
+              </w:rPr>
               <w:lastRenderedPageBreak/>
-              <w:t>3</w:t>
-            </w:r>
-          </w:p>
-          <w:p>
-            <w:pPr>
-              <w:jc w:val="center"/>
-              <w:rPr>
-                <w:sz w:val="22"/>
-                <w:szCs w:val="22"/>
-              </w:rPr>
-            </w:pPr>
-            <w:r>
-              <w:rPr>
-                <w:sz w:val="22"/>
-                <w:szCs w:val="22"/>
-              </w:rPr>
               <w:t>2</w:t>
             </w:r>
           </w:p>
         </w:tc>
         <w:tc>
           <w:tcPr>
-            <w:tcW w:w="2014" w:type="dxa"/>
-          </w:tcPr>
-          <w:p>
-            <w:pPr>
-              <w:jc w:val="center"/>
-              <w:rPr>
-                <w:sz w:val="22"/>
-                <w:szCs w:val="22"/>
-              </w:rPr>
-            </w:pPr>
-          </w:p>
-        </w:tc>
-        <w:tc>
-          <w:tcPr>
-            <w:tcW w:w="1772" w:type="dxa"/>
-          </w:tcPr>
-          <w:p>
-            <w:pPr>
-              <w:jc w:val="center"/>
-              <w:rPr>
-                <w:sz w:val="22"/>
-                <w:szCs w:val="22"/>
-              </w:rPr>
-            </w:pPr>
-          </w:p>
-        </w:tc>
-        <w:tc>
-          <w:tcPr>
-            <w:tcW w:w="1893" w:type="dxa"/>
-          </w:tcPr>
-          <w:p>
-            <w:pPr>
-              <w:jc w:val="center"/>
-              <w:rPr>
-                <w:sz w:val="22"/>
-                <w:szCs w:val="22"/>
-              </w:rPr>
-            </w:pPr>
-          </w:p>
-        </w:tc>
-        <w:tc>
-          <w:tcPr>
-            <w:tcW w:w="1893" w:type="dxa"/>
+            <w:tcW w:w="2610" w:type="dxa"/>
+          </w:tcPr>
+          <w:p>
+            <w:pPr>
+              <w:jc w:val="center"/>
+              <w:rPr>
+                <w:sz w:val="22"/>
+                <w:szCs w:val="22"/>
+              </w:rPr>
+            </w:pPr>
+            <w:r>
+              <w:rPr>
+                <w:sz w:val="22"/>
+                <w:szCs w:val="22"/>
+              </w:rPr>
+              <w:lastRenderedPageBreak/>
+              <w:t>On</w:t>
+            </w:r>
+          </w:p>
+          <w:p>
+            <w:pPr>
+              <w:jc w:val="center"/>
+              <w:rPr>
+                <w:sz w:val="22"/>
+                <w:szCs w:val="22"/>
+              </w:rPr>
+            </w:pPr>
+            <w:r>
+              <w:rPr>
+                <w:sz w:val="22"/>
+                <w:szCs w:val="22"/>
+              </w:rPr>
+              <w:t>Max Number: 6</w:t>
+            </w:r>
+          </w:p>
+          <w:p>
+            <w:pPr>
+              <w:jc w:val="center"/>
+              <w:rPr>
+                <w:sz w:val="22"/>
+                <w:szCs w:val="22"/>
+              </w:rPr>
+            </w:pPr>
+            <w:r>
+              <w:rPr>
+                <w:sz w:val="22"/>
+                <w:szCs w:val="22"/>
+              </w:rPr>
+              <w:t>Off</w:t>
+            </w:r>
+          </w:p>
+          <w:p>
+            <w:pPr>
+              <w:jc w:val="center"/>
+              <w:rPr>
+                <w:sz w:val="22"/>
+                <w:szCs w:val="22"/>
+              </w:rPr>
+            </w:pPr>
+            <w:r>
+              <w:rPr>
+                <w:sz w:val="22"/>
+                <w:szCs w:val="22"/>
+              </w:rPr>
+              <w:t>On</w:t>
+            </w:r>
+          </w:p>
+          <w:p>
+            <w:pPr>
+              <w:jc w:val="center"/>
+              <w:rPr>
+                <w:sz w:val="22"/>
+                <w:szCs w:val="22"/>
+              </w:rPr>
+            </w:pPr>
+            <w:r>
+              <w:rPr>
+                <w:sz w:val="22"/>
+                <w:szCs w:val="22"/>
+              </w:rPr>
+              <w:t>On</w:t>
+            </w:r>
+          </w:p>
+          <w:p>
+            <w:pPr>
+              <w:jc w:val="center"/>
+              <w:rPr>
+                <w:sz w:val="22"/>
+                <w:szCs w:val="22"/>
+              </w:rPr>
+            </w:pPr>
+            <w:r>
+              <w:rPr>
+                <w:sz w:val="22"/>
+                <w:szCs w:val="22"/>
+              </w:rPr>
+              <w:t>On</w:t>
+            </w:r>
+          </w:p>
+          <w:p>
+            <w:pPr>
+              <w:jc w:val="center"/>
+              <w:rPr>
+                <w:sz w:val="22"/>
+                <w:szCs w:val="22"/>
+              </w:rPr>
+            </w:pPr>
+            <w:r>
+              <w:rPr>
+                <w:sz w:val="22"/>
+                <w:szCs w:val="22"/>
+              </w:rPr>
+              <w:t>On</w:t>
+            </w:r>
+          </w:p>
+          <w:p>
+            <w:pPr>
+              <w:jc w:val="center"/>
+              <w:rPr>
+                <w:sz w:val="22"/>
+                <w:szCs w:val="22"/>
+              </w:rPr>
+            </w:pPr>
+            <w:r>
+              <w:rPr>
+                <w:sz w:val="22"/>
+                <w:szCs w:val="22"/>
+              </w:rPr>
+              <w:lastRenderedPageBreak/>
+              <w:t>On</w:t>
+            </w:r>
+          </w:p>
+          <w:p>
+            <w:pPr>
+              <w:jc w:val="center"/>
+              <w:rPr>
+                <w:sz w:val="22"/>
+                <w:szCs w:val="22"/>
+              </w:rPr>
+            </w:pPr>
+            <w:r>
+              <w:rPr>
+                <w:sz w:val="22"/>
+                <w:szCs w:val="22"/>
+              </w:rPr>
+              <w:t>Mean</w:t>
+            </w:r>
+            <w:r>
+              <w:rPr>
+                <w:sz w:val="22"/>
+                <w:szCs w:val="22"/>
+              </w:rPr>
+              <w:t xml:space="preserve"> </w:t>
+            </w:r>
+            <w:r>
+              <w:rPr>
+                <w:sz w:val="22"/>
+                <w:szCs w:val="22"/>
+              </w:rPr>
+              <w:t>Imputation</w:t>
+            </w:r>
+          </w:p>
+          <w:p>
+            <w:pPr>
+              <w:jc w:val="center"/>
+              <w:rPr>
+                <w:sz w:val="22"/>
+                <w:szCs w:val="22"/>
+              </w:rPr>
+            </w:pPr>
+            <w:r>
+              <w:rPr>
+                <w:sz w:val="22"/>
+                <w:szCs w:val="22"/>
+              </w:rPr>
+              <w:t>0</w:t>
+            </w:r>
+          </w:p>
+        </w:tc>
+        <w:tc>
+          <w:tcPr>
+            <w:tcW w:w="1710" w:type="dxa"/>
+          </w:tcPr>
+          <w:p>
+            <w:pPr>
+              <w:jc w:val="center"/>
+              <w:rPr>
+                <w:sz w:val="22"/>
+                <w:szCs w:val="22"/>
+              </w:rPr>
+            </w:pPr>
+            <w:r>
+              <w:rPr>
+                <w:sz w:val="22"/>
+                <w:szCs w:val="22"/>
+              </w:rPr>
+              <w:lastRenderedPageBreak/>
+              <w:t>On</w:t>
+            </w:r>
+          </w:p>
+        </w:tc>
+        <w:tc>
+          <w:tcPr>
+            <w:tcW w:w="2160" w:type="dxa"/>
+          </w:tcPr>
+          <w:p>
+            <w:pPr>
+              <w:jc w:val="center"/>
+              <w:rPr>
+                <w:sz w:val="22"/>
+                <w:szCs w:val="22"/>
+              </w:rPr>
+            </w:pPr>
+            <w:r>
+              <w:rPr>
+                <w:sz w:val="22"/>
+                <w:szCs w:val="22"/>
+              </w:rPr>
+              <w:t>1</w:t>
+            </w:r>
+          </w:p>
+          <w:p>
+            <w:pPr>
+              <w:jc w:val="center"/>
+              <w:rPr>
+                <w:sz w:val="22"/>
+                <w:szCs w:val="22"/>
+              </w:rPr>
+            </w:pPr>
+            <w:r>
+              <w:rPr>
+                <w:sz w:val="22"/>
+                <w:szCs w:val="22"/>
+              </w:rPr>
+              <w:t>On</w:t>
+            </w:r>
+          </w:p>
+          <w:p>
+            <w:pPr>
+              <w:jc w:val="center"/>
+              <w:rPr>
+                <w:sz w:val="22"/>
+                <w:szCs w:val="22"/>
+              </w:rPr>
+            </w:pPr>
+            <w:r>
+              <w:rPr>
+                <w:sz w:val="22"/>
+                <w:szCs w:val="22"/>
+              </w:rPr>
+              <w:t>Numerical Measure</w:t>
+            </w:r>
+          </w:p>
+          <w:p>
+            <w:pPr>
+              <w:jc w:val="center"/>
+              <w:rPr>
+                <w:sz w:val="22"/>
+                <w:szCs w:val="22"/>
+              </w:rPr>
+            </w:pPr>
+            <w:r>
+              <w:rPr>
+                <w:sz w:val="22"/>
+                <w:szCs w:val="22"/>
+              </w:rPr>
+              <w:t>Euclidean Distance</w:t>
+            </w:r>
+          </w:p>
+        </w:tc>
+        <w:tc>
+          <w:tcPr>
+            <w:tcW w:w="1980" w:type="dxa"/>
           </w:tcPr>
           <w:p>
             <w:pPr>
@@ -1907,7 +2399,7 @@
       <w:tr>
         <w:tc>
           <w:tcPr>
-            <w:tcW w:w="1452" w:type="dxa"/>
+            <w:tcW w:w="2160" w:type="dxa"/>
             <w:vMerge/>
           </w:tcPr>
           <w:p>
@@ -1922,7 +2414,7 @@
         </w:tc>
         <w:tc>
           <w:tcPr>
-            <w:tcW w:w="1621" w:type="dxa"/>
+            <w:tcW w:w="1440" w:type="dxa"/>
           </w:tcPr>
           <w:p>
             <w:pPr>
@@ -1952,7 +2444,7 @@
         </w:tc>
         <w:tc>
           <w:tcPr>
-            <w:tcW w:w="1892" w:type="dxa"/>
+            <w:tcW w:w="2160" w:type="dxa"/>
           </w:tcPr>
           <w:p>
             <w:pPr>
@@ -2085,49 +2577,255 @@
         </w:tc>
         <w:tc>
           <w:tcPr>
-            <w:tcW w:w="2014" w:type="dxa"/>
-          </w:tcPr>
-          <w:p>
-            <w:pPr>
-              <w:jc w:val="center"/>
-              <w:rPr>
-                <w:sz w:val="22"/>
-                <w:szCs w:val="22"/>
-              </w:rPr>
-            </w:pPr>
-          </w:p>
-        </w:tc>
-        <w:tc>
-          <w:tcPr>
-            <w:tcW w:w="1772" w:type="dxa"/>
-          </w:tcPr>
-          <w:p>
-            <w:pPr>
-              <w:jc w:val="center"/>
-              <w:rPr>
-                <w:sz w:val="22"/>
-                <w:szCs w:val="22"/>
-              </w:rPr>
-            </w:pPr>
-          </w:p>
-        </w:tc>
-        <w:tc>
-          <w:tcPr>
-            <w:tcW w:w="1893" w:type="dxa"/>
-          </w:tcPr>
-          <w:p>
-            <w:pPr>
-              <w:jc w:val="center"/>
-              <w:rPr>
-                <w:sz w:val="22"/>
-                <w:szCs w:val="22"/>
-              </w:rPr>
-            </w:pPr>
-          </w:p>
-        </w:tc>
-        <w:tc>
-          <w:tcPr>
-            <w:tcW w:w="1893" w:type="dxa"/>
+            <w:tcW w:w="2610" w:type="dxa"/>
+          </w:tcPr>
+          <w:p>
+            <w:pPr>
+              <w:jc w:val="center"/>
+              <w:rPr>
+                <w:sz w:val="22"/>
+                <w:szCs w:val="22"/>
+              </w:rPr>
+            </w:pPr>
+            <w:r>
+              <w:rPr>
+                <w:sz w:val="22"/>
+                <w:szCs w:val="22"/>
+              </w:rPr>
+              <w:t>Split on batch: Off</w:t>
+            </w:r>
+          </w:p>
+          <w:p>
+            <w:pPr>
+              <w:jc w:val="center"/>
+              <w:rPr>
+                <w:sz w:val="22"/>
+                <w:szCs w:val="22"/>
+              </w:rPr>
+            </w:pPr>
+            <w:r>
+              <w:rPr>
+                <w:sz w:val="22"/>
+                <w:szCs w:val="22"/>
+              </w:rPr>
+              <w:t>Leave one out: Off</w:t>
+            </w:r>
+          </w:p>
+          <w:p>
+            <w:pPr>
+              <w:jc w:val="center"/>
+              <w:rPr>
+                <w:sz w:val="22"/>
+                <w:szCs w:val="22"/>
+              </w:rPr>
+            </w:pPr>
+            <w:r>
+              <w:rPr>
+                <w:sz w:val="22"/>
+                <w:szCs w:val="22"/>
+              </w:rPr>
+              <w:t>Number of folds: 15</w:t>
+            </w:r>
+          </w:p>
+          <w:p>
+            <w:pPr>
+              <w:jc w:val="center"/>
+              <w:rPr>
+                <w:sz w:val="22"/>
+                <w:szCs w:val="22"/>
+              </w:rPr>
+            </w:pPr>
+            <w:r>
+              <w:rPr>
+                <w:sz w:val="22"/>
+                <w:szCs w:val="22"/>
+              </w:rPr>
+              <w:t>Sampling Type: Stratified Sampling</w:t>
+            </w:r>
+          </w:p>
+          <w:p>
+            <w:pPr>
+              <w:jc w:val="center"/>
+              <w:rPr>
+                <w:sz w:val="22"/>
+                <w:szCs w:val="22"/>
+              </w:rPr>
+            </w:pPr>
+            <w:r>
+              <w:rPr>
+                <w:sz w:val="22"/>
+                <w:szCs w:val="22"/>
+              </w:rPr>
+              <w:t>Use Local Random seed: Off</w:t>
+            </w:r>
+          </w:p>
+          <w:p>
+            <w:pPr>
+              <w:jc w:val="center"/>
+              <w:rPr>
+                <w:sz w:val="22"/>
+                <w:szCs w:val="22"/>
+              </w:rPr>
+            </w:pPr>
+            <w:r>
+              <w:rPr>
+                <w:sz w:val="22"/>
+                <w:szCs w:val="22"/>
+              </w:rPr>
+              <w:t>Enable parallel execution: On</w:t>
+            </w:r>
+          </w:p>
+        </w:tc>
+        <w:tc>
+          <w:tcPr>
+            <w:tcW w:w="1710" w:type="dxa"/>
+          </w:tcPr>
+          <w:p>
+            <w:pPr>
+              <w:jc w:val="center"/>
+              <w:rPr>
+                <w:sz w:val="22"/>
+                <w:szCs w:val="22"/>
+              </w:rPr>
+            </w:pPr>
+            <w:r>
+              <w:rPr>
+                <w:sz w:val="22"/>
+                <w:szCs w:val="22"/>
+              </w:rPr>
+              <w:t>Number of Folds: 15</w:t>
+            </w:r>
+          </w:p>
+          <w:p>
+            <w:pPr>
+              <w:jc w:val="center"/>
+              <w:rPr>
+                <w:sz w:val="22"/>
+                <w:szCs w:val="22"/>
+              </w:rPr>
+            </w:pPr>
+            <w:r>
+              <w:rPr>
+                <w:sz w:val="22"/>
+                <w:szCs w:val="22"/>
+              </w:rPr>
+              <w:t>Sampling type: Stratified Sampling</w:t>
+            </w:r>
+          </w:p>
+        </w:tc>
+        <w:tc>
+          <w:tcPr>
+            <w:tcW w:w="2160" w:type="dxa"/>
+          </w:tcPr>
+          <w:p>
+            <w:pPr>
+              <w:jc w:val="center"/>
+              <w:rPr>
+                <w:sz w:val="22"/>
+                <w:szCs w:val="22"/>
+              </w:rPr>
+            </w:pPr>
+            <w:r>
+              <w:rPr>
+                <w:sz w:val="22"/>
+                <w:szCs w:val="22"/>
+              </w:rPr>
+              <w:t>Number of Folds:11</w:t>
+            </w:r>
+          </w:p>
+          <w:p>
+            <w:pPr>
+              <w:jc w:val="center"/>
+              <w:rPr>
+                <w:sz w:val="22"/>
+                <w:szCs w:val="22"/>
+              </w:rPr>
+            </w:pPr>
+            <w:r>
+              <w:rPr>
+                <w:sz w:val="22"/>
+                <w:szCs w:val="22"/>
+              </w:rPr>
+              <w:t>Sampling Type: Linear Sampling</w:t>
+            </w:r>
+          </w:p>
+          <w:p>
+            <w:pPr>
+              <w:jc w:val="center"/>
+              <w:rPr>
+                <w:sz w:val="22"/>
+                <w:szCs w:val="22"/>
+              </w:rPr>
+            </w:pPr>
+          </w:p>
+          <w:p>
+            <w:pPr>
+              <w:jc w:val="center"/>
+              <w:rPr>
+                <w:sz w:val="22"/>
+                <w:szCs w:val="22"/>
+              </w:rPr>
+            </w:pPr>
+            <w:r>
+              <w:rPr>
+                <w:sz w:val="22"/>
+                <w:szCs w:val="22"/>
+              </w:rPr>
+              <w:t>1</w:t>
+            </w:r>
+          </w:p>
+          <w:p>
+            <w:pPr>
+              <w:jc w:val="center"/>
+              <w:rPr>
+                <w:sz w:val="22"/>
+                <w:szCs w:val="22"/>
+              </w:rPr>
+            </w:pPr>
+            <w:r>
+              <w:rPr>
+                <w:sz w:val="22"/>
+                <w:szCs w:val="22"/>
+              </w:rPr>
+              <w:t>On</w:t>
+            </w:r>
+          </w:p>
+          <w:p>
+            <w:pPr>
+              <w:jc w:val="center"/>
+              <w:rPr>
+                <w:sz w:val="22"/>
+                <w:szCs w:val="22"/>
+              </w:rPr>
+            </w:pPr>
+            <w:r>
+              <w:rPr>
+                <w:sz w:val="22"/>
+                <w:szCs w:val="22"/>
+              </w:rPr>
+              <w:t>Numerical Measure</w:t>
+            </w:r>
+          </w:p>
+          <w:p>
+            <w:pPr>
+              <w:jc w:val="center"/>
+              <w:rPr>
+                <w:sz w:val="22"/>
+                <w:szCs w:val="22"/>
+              </w:rPr>
+            </w:pPr>
+            <w:r>
+              <w:rPr>
+                <w:sz w:val="22"/>
+                <w:szCs w:val="22"/>
+              </w:rPr>
+              <w:t>MaxProductSimilarity</w:t>
+            </w:r>
+          </w:p>
+        </w:tc>
+        <w:tc>
+          <w:tcPr>
+            <w:tcW w:w="1980" w:type="dxa"/>
           </w:tcPr>
           <w:p>
             <w:pPr>

</xml_diff>

<commit_message>
Data Science + extra
</commit_message>
<xml_diff>
--- a/435/Assignment 3/Table(5).docx
+++ b/435/Assignment 3/Table(5).docx
@@ -154,6 +154,13 @@
                 <w:szCs w:val="22"/>
               </w:rPr>
             </w:pPr>
+            <w:r>
+              <w:rPr>
+                <w:sz w:val="22"/>
+                <w:szCs w:val="22"/>
+              </w:rPr>
+              <w:t>Random Forest</w:t>
+            </w:r>
           </w:p>
         </w:tc>
       </w:tr>
@@ -296,6 +303,13 @@
                 <w:szCs w:val="22"/>
               </w:rPr>
             </w:pPr>
+            <w:r>
+              <w:rPr>
+                <w:sz w:val="22"/>
+                <w:szCs w:val="22"/>
+              </w:rPr>
+              <w:t>66.43%</w:t>
+            </w:r>
           </w:p>
         </w:tc>
       </w:tr>
@@ -715,6 +729,13 @@
                 <w:szCs w:val="22"/>
               </w:rPr>
             </w:pPr>
+            <w:r>
+              <w:rPr>
+                <w:sz w:val="22"/>
+                <w:szCs w:val="22"/>
+              </w:rPr>
+              <w:t>66.77</w:t>
+            </w:r>
           </w:p>
         </w:tc>
       </w:tr>
@@ -1197,728 +1218,968 @@
               </w:rPr>
               <w:t>-</w:t>
             </w:r>
+            <w:r>
+              <w:rPr>
+                <w:sz w:val="22"/>
+                <w:szCs w:val="22"/>
+              </w:rPr>
+              <w:t>pruning</w:t>
+            </w:r>
+          </w:p>
+        </w:tc>
+        <w:tc>
+          <w:tcPr>
+            <w:tcW w:w="2610" w:type="dxa"/>
+          </w:tcPr>
+          <w:p>
+            <w:pPr>
+              <w:jc w:val="center"/>
+              <w:rPr>
+                <w:sz w:val="22"/>
+                <w:szCs w:val="22"/>
+              </w:rPr>
+            </w:pPr>
+            <w:r>
+              <w:rPr>
+                <w:sz w:val="22"/>
+                <w:szCs w:val="22"/>
+              </w:rPr>
+              <w:t>Reproducible</w:t>
+            </w:r>
+          </w:p>
+          <w:p>
+            <w:pPr>
+              <w:jc w:val="center"/>
+              <w:rPr>
+                <w:sz w:val="22"/>
+                <w:szCs w:val="22"/>
+              </w:rPr>
+            </w:pPr>
+            <w:r>
+              <w:rPr>
+                <w:sz w:val="22"/>
+                <w:szCs w:val="22"/>
+              </w:rPr>
+              <w:t>Use Regularization</w:t>
+            </w:r>
+          </w:p>
+          <w:p>
+            <w:pPr>
+              <w:jc w:val="center"/>
+              <w:rPr>
+                <w:sz w:val="22"/>
+                <w:szCs w:val="22"/>
+              </w:rPr>
+            </w:pPr>
+            <w:r>
+              <w:rPr>
+                <w:sz w:val="22"/>
+                <w:szCs w:val="22"/>
+              </w:rPr>
+              <w:t>Standardize</w:t>
+            </w:r>
+          </w:p>
+          <w:p>
+            <w:pPr>
+              <w:jc w:val="center"/>
+              <w:rPr>
+                <w:sz w:val="22"/>
+                <w:szCs w:val="22"/>
+              </w:rPr>
+            </w:pPr>
+            <w:r>
+              <w:rPr>
+                <w:sz w:val="22"/>
+                <w:szCs w:val="22"/>
+              </w:rPr>
+              <w:t>Non-</w:t>
+            </w:r>
+            <w:proofErr w:type="spellStart"/>
+            <w:r>
+              <w:rPr>
+                <w:sz w:val="22"/>
+                <w:szCs w:val="22"/>
+              </w:rPr>
+              <w:t>neg</w:t>
+            </w:r>
+            <w:proofErr w:type="spellEnd"/>
+            <w:r>
+              <w:rPr>
+                <w:sz w:val="22"/>
+                <w:szCs w:val="22"/>
+              </w:rPr>
+              <w:t xml:space="preserve"> Coefficients</w:t>
+            </w:r>
+          </w:p>
+          <w:p>
+            <w:pPr>
+              <w:jc w:val="center"/>
+              <w:rPr>
+                <w:sz w:val="22"/>
+                <w:szCs w:val="22"/>
+              </w:rPr>
+            </w:pPr>
+            <w:r>
+              <w:rPr>
+                <w:sz w:val="22"/>
+                <w:szCs w:val="22"/>
+              </w:rPr>
+              <w:t>Add intercept</w:t>
+            </w:r>
+          </w:p>
+          <w:p>
+            <w:pPr>
+              <w:jc w:val="center"/>
+              <w:rPr>
+                <w:sz w:val="22"/>
+                <w:szCs w:val="22"/>
+              </w:rPr>
+            </w:pPr>
+            <w:r>
+              <w:rPr>
+                <w:sz w:val="22"/>
+                <w:szCs w:val="22"/>
+              </w:rPr>
+              <w:t>Compute p-values</w:t>
+            </w:r>
+          </w:p>
+          <w:p>
+            <w:pPr>
+              <w:jc w:val="center"/>
+              <w:rPr>
+                <w:sz w:val="22"/>
+                <w:szCs w:val="22"/>
+              </w:rPr>
+            </w:pPr>
+            <w:r>
+              <w:rPr>
+                <w:sz w:val="22"/>
+                <w:szCs w:val="22"/>
+              </w:rPr>
+              <w:t>Remove collinear columns</w:t>
+            </w:r>
+          </w:p>
+          <w:p>
+            <w:pPr>
+              <w:jc w:val="center"/>
+              <w:rPr>
+                <w:sz w:val="22"/>
+                <w:szCs w:val="22"/>
+              </w:rPr>
+            </w:pPr>
+            <w:r>
+              <w:rPr>
+                <w:sz w:val="22"/>
+                <w:szCs w:val="22"/>
+              </w:rPr>
+              <w:t>Missing values handling</w:t>
+            </w:r>
+          </w:p>
+          <w:p>
+            <w:pPr>
+              <w:jc w:val="center"/>
+              <w:rPr>
+                <w:sz w:val="22"/>
+                <w:szCs w:val="22"/>
+              </w:rPr>
+            </w:pPr>
+            <w:r>
+              <w:rPr>
+                <w:sz w:val="22"/>
+                <w:szCs w:val="22"/>
+              </w:rPr>
+              <w:t>Max iterations</w:t>
+            </w:r>
+          </w:p>
+          <w:p>
+            <w:pPr>
+              <w:jc w:val="center"/>
+              <w:rPr>
+                <w:sz w:val="22"/>
+                <w:szCs w:val="22"/>
+              </w:rPr>
+            </w:pPr>
+            <w:r>
+              <w:rPr>
+                <w:sz w:val="22"/>
+                <w:szCs w:val="22"/>
+              </w:rPr>
+              <w:t>Max runtime Second</w:t>
+            </w:r>
+          </w:p>
+        </w:tc>
+        <w:tc>
+          <w:tcPr>
+            <w:tcW w:w="1710" w:type="dxa"/>
+          </w:tcPr>
+          <w:p>
+            <w:pPr>
+              <w:jc w:val="center"/>
+              <w:rPr>
+                <w:sz w:val="22"/>
+                <w:szCs w:val="22"/>
+              </w:rPr>
+            </w:pPr>
+            <w:r>
+              <w:rPr>
+                <w:sz w:val="22"/>
+                <w:szCs w:val="22"/>
+              </w:rPr>
+              <w:t>Laplace Correction</w:t>
+            </w:r>
+          </w:p>
+          <w:p>
+            <w:pPr>
+              <w:jc w:val="center"/>
+              <w:rPr>
+                <w:sz w:val="22"/>
+                <w:szCs w:val="22"/>
+              </w:rPr>
+            </w:pPr>
+          </w:p>
+        </w:tc>
+        <w:tc>
+          <w:tcPr>
+            <w:tcW w:w="2160" w:type="dxa"/>
+          </w:tcPr>
+          <w:p>
+            <w:pPr>
+              <w:jc w:val="center"/>
+              <w:rPr>
+                <w:sz w:val="22"/>
+                <w:szCs w:val="22"/>
+              </w:rPr>
+            </w:pPr>
+            <w:r>
+              <w:rPr>
+                <w:sz w:val="22"/>
+                <w:szCs w:val="22"/>
+              </w:rPr>
+              <w:t>K</w:t>
+            </w:r>
+          </w:p>
+          <w:p>
+            <w:pPr>
+              <w:jc w:val="center"/>
+              <w:rPr>
+                <w:sz w:val="22"/>
+                <w:szCs w:val="22"/>
+              </w:rPr>
+            </w:pPr>
+            <w:r>
+              <w:rPr>
+                <w:sz w:val="22"/>
+                <w:szCs w:val="22"/>
+              </w:rPr>
+              <w:t>Weighted Vote</w:t>
+            </w:r>
+          </w:p>
+          <w:p>
+            <w:pPr>
+              <w:jc w:val="center"/>
+              <w:rPr>
+                <w:sz w:val="22"/>
+                <w:szCs w:val="22"/>
+              </w:rPr>
+            </w:pPr>
+            <w:r>
+              <w:rPr>
+                <w:sz w:val="22"/>
+                <w:szCs w:val="22"/>
+              </w:rPr>
+              <w:t>Measure Type</w:t>
+            </w:r>
+          </w:p>
+          <w:p>
+            <w:pPr>
+              <w:jc w:val="center"/>
+              <w:rPr>
+                <w:sz w:val="22"/>
+                <w:szCs w:val="22"/>
+              </w:rPr>
+            </w:pPr>
+            <w:r>
+              <w:rPr>
+                <w:sz w:val="22"/>
+                <w:szCs w:val="22"/>
+              </w:rPr>
+              <w:t>Numerical measure</w:t>
+            </w:r>
+          </w:p>
+        </w:tc>
+        <w:tc>
+          <w:tcPr>
+            <w:tcW w:w="1980" w:type="dxa"/>
+          </w:tcPr>
+          <w:p>
+            <w:pPr>
+              <w:jc w:val="center"/>
+              <w:rPr>
+                <w:sz w:val="22"/>
+                <w:szCs w:val="22"/>
+              </w:rPr>
+            </w:pPr>
+            <w:r>
+              <w:rPr>
+                <w:sz w:val="22"/>
+                <w:szCs w:val="22"/>
+              </w:rPr>
+              <w:t># of Trees</w:t>
+            </w:r>
+          </w:p>
+          <w:p>
+            <w:pPr>
+              <w:jc w:val="center"/>
+              <w:rPr>
+                <w:sz w:val="22"/>
+                <w:szCs w:val="22"/>
+              </w:rPr>
+            </w:pPr>
+            <w:r>
+              <w:rPr>
+                <w:sz w:val="22"/>
+                <w:szCs w:val="22"/>
+              </w:rPr>
+              <w:t>Criterion</w:t>
+            </w:r>
+          </w:p>
+          <w:p>
+            <w:pPr>
+              <w:jc w:val="center"/>
+              <w:rPr>
+                <w:sz w:val="22"/>
+                <w:szCs w:val="22"/>
+              </w:rPr>
+            </w:pPr>
+            <w:r>
+              <w:rPr>
+                <w:sz w:val="22"/>
+                <w:szCs w:val="22"/>
+              </w:rPr>
+              <w:t>Maximal Depth</w:t>
+            </w:r>
+          </w:p>
+          <w:p>
+            <w:pPr>
+              <w:jc w:val="center"/>
+              <w:rPr>
+                <w:sz w:val="22"/>
+                <w:szCs w:val="22"/>
+              </w:rPr>
+            </w:pPr>
+            <w:r>
+              <w:rPr>
+                <w:sz w:val="22"/>
+                <w:szCs w:val="22"/>
+              </w:rPr>
+              <w:t>Apply Pruning</w:t>
+            </w:r>
+          </w:p>
+          <w:p>
+            <w:pPr>
+              <w:jc w:val="center"/>
+              <w:rPr>
+                <w:sz w:val="22"/>
+                <w:szCs w:val="22"/>
+              </w:rPr>
+            </w:pPr>
+            <w:r>
+              <w:rPr>
+                <w:sz w:val="22"/>
+                <w:szCs w:val="22"/>
+              </w:rPr>
+              <w:t>Apply Pre-pruning</w:t>
+            </w:r>
+          </w:p>
+          <w:p>
+            <w:pPr>
+              <w:jc w:val="center"/>
+              <w:rPr>
+                <w:sz w:val="22"/>
+                <w:szCs w:val="22"/>
+              </w:rPr>
+            </w:pPr>
+            <w:r>
+              <w:rPr>
+                <w:sz w:val="22"/>
+                <w:szCs w:val="22"/>
+              </w:rPr>
+              <w:t>Guess subset ratio</w:t>
+            </w:r>
+          </w:p>
+          <w:p>
+            <w:pPr>
+              <w:jc w:val="center"/>
+              <w:rPr>
+                <w:sz w:val="22"/>
+                <w:szCs w:val="22"/>
+              </w:rPr>
+            </w:pPr>
+            <w:r>
+              <w:rPr>
+                <w:sz w:val="22"/>
+                <w:szCs w:val="22"/>
+              </w:rPr>
+              <w:t>Voting Strategy</w:t>
+            </w:r>
+          </w:p>
+        </w:tc>
+      </w:tr>
+      <w:tr>
+        <w:tc>
+          <w:tcPr>
+            <w:tcW w:w="2160" w:type="dxa"/>
+            <w:vMerge w:val="restart"/>
+          </w:tcPr>
+          <w:p>
+            <w:pPr>
+              <w:rPr>
+                <w:sz w:val="22"/>
+                <w:szCs w:val="22"/>
+              </w:rPr>
+            </w:pPr>
+            <w:r>
+              <w:rPr>
+                <w:sz w:val="22"/>
+                <w:szCs w:val="22"/>
+              </w:rPr>
+              <w:t>List selected best v</w:t>
+            </w:r>
+            <w:r>
+              <w:rPr>
+                <w:sz w:val="22"/>
+                <w:szCs w:val="22"/>
+              </w:rPr>
+              <w:t xml:space="preserve">alues </w:t>
+            </w:r>
+            <w:r>
+              <w:rPr>
+                <w:sz w:val="22"/>
+                <w:szCs w:val="22"/>
+              </w:rPr>
+              <w:t>of</w:t>
+            </w:r>
+            <w:r>
+              <w:rPr>
+                <w:sz w:val="22"/>
+                <w:szCs w:val="22"/>
+              </w:rPr>
+              <w:t xml:space="preserve"> parameters</w:t>
+            </w:r>
+            <w:r>
+              <w:rPr>
+                <w:sz w:val="22"/>
+                <w:szCs w:val="22"/>
+              </w:rPr>
+              <w:t xml:space="preserve"> (in the same order as in the list of names)</w:t>
+            </w:r>
+          </w:p>
+        </w:tc>
+        <w:tc>
+          <w:tcPr>
+            <w:tcW w:w="1440" w:type="dxa"/>
+          </w:tcPr>
+          <w:p>
+            <w:pPr>
+              <w:jc w:val="both"/>
+              <w:rPr>
+                <w:sz w:val="22"/>
+                <w:szCs w:val="22"/>
+              </w:rPr>
+            </w:pPr>
+            <w:r>
+              <w:rPr>
+                <w:sz w:val="22"/>
+                <w:szCs w:val="22"/>
+              </w:rPr>
+              <w:t>Entire dataset</w:t>
+            </w:r>
+          </w:p>
+          <w:p>
+            <w:pPr>
+              <w:jc w:val="both"/>
+              <w:rPr>
+                <w:sz w:val="22"/>
+                <w:szCs w:val="22"/>
+              </w:rPr>
+            </w:pPr>
+          </w:p>
+        </w:tc>
+        <w:tc>
+          <w:tcPr>
+            <w:tcW w:w="2160" w:type="dxa"/>
+          </w:tcPr>
+          <w:p>
+            <w:pPr>
+              <w:jc w:val="center"/>
+              <w:rPr>
+                <w:sz w:val="22"/>
+                <w:szCs w:val="22"/>
+              </w:rPr>
+            </w:pPr>
+            <w:r>
+              <w:rPr>
+                <w:sz w:val="22"/>
+                <w:szCs w:val="22"/>
+              </w:rPr>
+              <w:t>25</w:t>
+            </w:r>
+          </w:p>
+          <w:p>
+            <w:pPr>
+              <w:jc w:val="center"/>
+              <w:rPr>
+                <w:sz w:val="22"/>
+                <w:szCs w:val="22"/>
+              </w:rPr>
+            </w:pPr>
+            <w:r>
+              <w:rPr>
+                <w:sz w:val="22"/>
+                <w:szCs w:val="22"/>
+              </w:rPr>
+              <w:t>On</w:t>
+            </w:r>
+          </w:p>
+          <w:p>
+            <w:pPr>
+              <w:jc w:val="center"/>
+              <w:rPr>
+                <w:sz w:val="22"/>
+                <w:szCs w:val="22"/>
+              </w:rPr>
+            </w:pPr>
+            <w:r>
+              <w:rPr>
+                <w:sz w:val="22"/>
+                <w:szCs w:val="22"/>
+              </w:rPr>
+              <w:t>0.25</w:t>
+            </w:r>
+          </w:p>
+          <w:p>
+            <w:pPr>
+              <w:jc w:val="center"/>
+              <w:rPr>
+                <w:sz w:val="22"/>
+                <w:szCs w:val="22"/>
+              </w:rPr>
+            </w:pPr>
+            <w:r>
+              <w:rPr>
+                <w:sz w:val="22"/>
+                <w:szCs w:val="22"/>
+              </w:rPr>
+              <w:t>Off</w:t>
+            </w:r>
+          </w:p>
+        </w:tc>
+        <w:tc>
+          <w:tcPr>
+            <w:tcW w:w="2610" w:type="dxa"/>
+          </w:tcPr>
+          <w:p>
+            <w:pPr>
+              <w:jc w:val="center"/>
+              <w:rPr>
+                <w:sz w:val="22"/>
+                <w:szCs w:val="22"/>
+              </w:rPr>
+            </w:pPr>
+            <w:r>
+              <w:rPr>
+                <w:sz w:val="22"/>
+                <w:szCs w:val="22"/>
+              </w:rPr>
+              <w:t>On</w:t>
+            </w:r>
+          </w:p>
+          <w:p>
+            <w:pPr>
+              <w:jc w:val="center"/>
+              <w:rPr>
+                <w:sz w:val="22"/>
+                <w:szCs w:val="22"/>
+              </w:rPr>
+            </w:pPr>
+            <w:r>
+              <w:rPr>
+                <w:sz w:val="22"/>
+                <w:szCs w:val="22"/>
+              </w:rPr>
+              <w:t>Max Number: 2</w:t>
+            </w:r>
+          </w:p>
+          <w:p>
+            <w:pPr>
+              <w:jc w:val="center"/>
+              <w:rPr>
+                <w:sz w:val="22"/>
+                <w:szCs w:val="22"/>
+              </w:rPr>
+            </w:pPr>
+            <w:r>
+              <w:rPr>
+                <w:sz w:val="22"/>
+                <w:szCs w:val="22"/>
+              </w:rPr>
+              <w:t>Off</w:t>
+            </w:r>
+          </w:p>
+          <w:p>
+            <w:pPr>
+              <w:jc w:val="center"/>
+              <w:rPr>
+                <w:sz w:val="22"/>
+                <w:szCs w:val="22"/>
+              </w:rPr>
+            </w:pPr>
+            <w:r>
+              <w:rPr>
+                <w:sz w:val="22"/>
+                <w:szCs w:val="22"/>
+              </w:rPr>
+              <w:t>Off</w:t>
+            </w:r>
+          </w:p>
+          <w:p>
+            <w:pPr>
+              <w:jc w:val="center"/>
+              <w:rPr>
+                <w:sz w:val="22"/>
+                <w:szCs w:val="22"/>
+              </w:rPr>
+            </w:pPr>
+            <w:r>
+              <w:rPr>
+                <w:sz w:val="22"/>
+                <w:szCs w:val="22"/>
+              </w:rPr>
+              <w:t>Off</w:t>
+            </w:r>
+          </w:p>
+          <w:p>
+            <w:pPr>
+              <w:jc w:val="center"/>
+              <w:rPr>
+                <w:sz w:val="22"/>
+                <w:szCs w:val="22"/>
+              </w:rPr>
+            </w:pPr>
+            <w:r>
+              <w:rPr>
+                <w:sz w:val="22"/>
+                <w:szCs w:val="22"/>
+              </w:rPr>
+              <w:t>Off</w:t>
+            </w:r>
+          </w:p>
+          <w:p>
+            <w:pPr>
+              <w:jc w:val="center"/>
+              <w:rPr>
+                <w:sz w:val="22"/>
+                <w:szCs w:val="22"/>
+              </w:rPr>
+            </w:pPr>
+            <w:r>
+              <w:rPr>
+                <w:sz w:val="22"/>
+                <w:szCs w:val="22"/>
+              </w:rPr>
+              <w:t>Off</w:t>
+            </w:r>
+          </w:p>
+          <w:p>
+            <w:pPr>
+              <w:jc w:val="center"/>
+              <w:rPr>
+                <w:sz w:val="22"/>
+                <w:szCs w:val="22"/>
+              </w:rPr>
+            </w:pPr>
+            <w:r>
+              <w:rPr>
+                <w:sz w:val="22"/>
+                <w:szCs w:val="22"/>
+              </w:rPr>
+              <w:t>Off</w:t>
+            </w:r>
+          </w:p>
+          <w:p>
+            <w:pPr>
+              <w:jc w:val="center"/>
+              <w:rPr>
+                <w:sz w:val="22"/>
+                <w:szCs w:val="22"/>
+              </w:rPr>
+            </w:pPr>
+            <w:r>
+              <w:rPr>
+                <w:sz w:val="22"/>
+                <w:szCs w:val="22"/>
+              </w:rPr>
+              <w:t>Skip</w:t>
+            </w:r>
+          </w:p>
+          <w:p>
+            <w:pPr>
+              <w:jc w:val="center"/>
+              <w:rPr>
+                <w:sz w:val="22"/>
+                <w:szCs w:val="22"/>
+              </w:rPr>
+            </w:pPr>
+            <w:r>
+              <w:rPr>
+                <w:sz w:val="22"/>
+                <w:szCs w:val="22"/>
+              </w:rPr>
+              <w:t>10</w:t>
+            </w:r>
+          </w:p>
+        </w:tc>
+        <w:tc>
+          <w:tcPr>
+            <w:tcW w:w="1710" w:type="dxa"/>
+          </w:tcPr>
+          <w:p>
+            <w:pPr>
+              <w:jc w:val="center"/>
+              <w:rPr>
+                <w:sz w:val="22"/>
+                <w:szCs w:val="22"/>
+              </w:rPr>
+            </w:pPr>
+            <w:r>
+              <w:rPr>
+                <w:sz w:val="22"/>
+                <w:szCs w:val="22"/>
+              </w:rPr>
+              <w:t>On</w:t>
+            </w:r>
+          </w:p>
+        </w:tc>
+        <w:tc>
+          <w:tcPr>
+            <w:tcW w:w="2160" w:type="dxa"/>
+          </w:tcPr>
+          <w:p>
+            <w:pPr>
+              <w:jc w:val="center"/>
+              <w:rPr>
+                <w:sz w:val="22"/>
+                <w:szCs w:val="22"/>
+              </w:rPr>
+            </w:pPr>
+            <w:r>
+              <w:rPr>
+                <w:sz w:val="22"/>
+                <w:szCs w:val="22"/>
+              </w:rPr>
+              <w:t>1</w:t>
+            </w:r>
+          </w:p>
+          <w:p>
+            <w:pPr>
+              <w:jc w:val="center"/>
+              <w:rPr>
+                <w:sz w:val="22"/>
+                <w:szCs w:val="22"/>
+              </w:rPr>
+            </w:pPr>
+            <w:r>
+              <w:rPr>
+                <w:sz w:val="22"/>
+                <w:szCs w:val="22"/>
+              </w:rPr>
+              <w:t>On</w:t>
+            </w:r>
+          </w:p>
+          <w:p>
+            <w:pPr>
+              <w:jc w:val="center"/>
+              <w:rPr>
+                <w:sz w:val="22"/>
+                <w:szCs w:val="22"/>
+              </w:rPr>
+            </w:pPr>
+            <w:r>
+              <w:rPr>
+                <w:sz w:val="22"/>
+                <w:szCs w:val="22"/>
+              </w:rPr>
+              <w:t>Numerical Measure</w:t>
+            </w:r>
+          </w:p>
+          <w:p>
+            <w:pPr>
+              <w:jc w:val="center"/>
+              <w:rPr>
+                <w:sz w:val="22"/>
+                <w:szCs w:val="22"/>
+              </w:rPr>
+            </w:pPr>
+            <w:r>
+              <w:rPr>
+                <w:sz w:val="22"/>
+                <w:szCs w:val="22"/>
+              </w:rPr>
+              <w:t>Euclidean Distance</w:t>
+            </w:r>
+          </w:p>
+        </w:tc>
+        <w:tc>
+          <w:tcPr>
+            <w:tcW w:w="1980" w:type="dxa"/>
+          </w:tcPr>
+          <w:p>
+            <w:pPr>
+              <w:jc w:val="center"/>
+              <w:rPr>
+                <w:sz w:val="22"/>
+                <w:szCs w:val="22"/>
+              </w:rPr>
+            </w:pPr>
+            <w:r>
+              <w:rPr>
+                <w:sz w:val="22"/>
+                <w:szCs w:val="22"/>
+              </w:rPr>
+              <w:t>4</w:t>
+            </w:r>
+          </w:p>
+          <w:p>
+            <w:pPr>
+              <w:jc w:val="center"/>
+              <w:rPr>
+                <w:sz w:val="22"/>
+                <w:szCs w:val="22"/>
+              </w:rPr>
+            </w:pPr>
+            <w:proofErr w:type="spellStart"/>
+            <w:r>
+              <w:rPr>
+                <w:sz w:val="22"/>
+                <w:szCs w:val="22"/>
+              </w:rPr>
+              <w:t>Gain_Ratio</w:t>
+            </w:r>
+            <w:proofErr w:type="spellEnd"/>
+          </w:p>
+          <w:p>
+            <w:pPr>
+              <w:jc w:val="center"/>
+              <w:rPr>
+                <w:sz w:val="22"/>
+                <w:szCs w:val="22"/>
+              </w:rPr>
+            </w:pPr>
+            <w:r>
+              <w:rPr>
+                <w:sz w:val="22"/>
+                <w:szCs w:val="22"/>
+              </w:rPr>
+              <w:t>10</w:t>
+            </w:r>
+          </w:p>
+          <w:p>
+            <w:pPr>
+              <w:jc w:val="center"/>
+              <w:rPr>
+                <w:sz w:val="22"/>
+                <w:szCs w:val="22"/>
+              </w:rPr>
+            </w:pPr>
+            <w:r>
+              <w:rPr>
+                <w:sz w:val="22"/>
+                <w:szCs w:val="22"/>
+              </w:rPr>
+              <w:t>Off</w:t>
+            </w:r>
+          </w:p>
+          <w:p>
+            <w:pPr>
+              <w:jc w:val="center"/>
+              <w:rPr>
+                <w:sz w:val="22"/>
+                <w:szCs w:val="22"/>
+              </w:rPr>
+            </w:pPr>
+            <w:r>
+              <w:rPr>
+                <w:sz w:val="22"/>
+                <w:szCs w:val="22"/>
+              </w:rPr>
+              <w:t>On</w:t>
+            </w:r>
+          </w:p>
+          <w:p>
+            <w:pPr>
+              <w:jc w:val="center"/>
+              <w:rPr>
+                <w:sz w:val="22"/>
+                <w:szCs w:val="22"/>
+              </w:rPr>
+            </w:pPr>
+            <w:r>
+              <w:rPr>
+                <w:sz w:val="22"/>
+                <w:szCs w:val="22"/>
+              </w:rPr>
+              <w:t>Minimal Gain: .01</w:t>
+            </w:r>
+          </w:p>
+          <w:p>
+            <w:pPr>
+              <w:jc w:val="center"/>
+              <w:rPr>
+                <w:sz w:val="22"/>
+                <w:szCs w:val="22"/>
+              </w:rPr>
+            </w:pPr>
+            <w:r>
+              <w:rPr>
+                <w:sz w:val="22"/>
+                <w:szCs w:val="22"/>
+              </w:rPr>
+              <w:t>Minimal Leaf Size: 1</w:t>
+            </w:r>
+          </w:p>
+          <w:p>
+            <w:pPr>
+              <w:jc w:val="center"/>
+              <w:rPr>
+                <w:sz w:val="22"/>
+                <w:szCs w:val="22"/>
+              </w:rPr>
+            </w:pPr>
+            <w:r>
+              <w:rPr>
+                <w:sz w:val="22"/>
+                <w:szCs w:val="22"/>
+              </w:rPr>
+              <w:t>On</w:t>
+            </w:r>
+          </w:p>
+          <w:p>
+            <w:pPr>
+              <w:jc w:val="center"/>
+              <w:rPr>
+                <w:sz w:val="22"/>
+                <w:szCs w:val="22"/>
+              </w:rPr>
+            </w:pPr>
+            <w:r>
+              <w:rPr>
+                <w:sz w:val="22"/>
+                <w:szCs w:val="22"/>
+              </w:rPr>
+              <w:t>Confidence Vote</w:t>
+            </w:r>
             <w:bookmarkStart w:id="0" w:name="_GoBack"/>
             <w:bookmarkEnd w:id="0"/>
-            <w:r>
-              <w:rPr>
-                <w:sz w:val="22"/>
-                <w:szCs w:val="22"/>
-              </w:rPr>
-              <w:t>pruning</w:t>
-            </w:r>
-          </w:p>
-        </w:tc>
-        <w:tc>
-          <w:tcPr>
-            <w:tcW w:w="2610" w:type="dxa"/>
-          </w:tcPr>
-          <w:p>
-            <w:pPr>
-              <w:jc w:val="center"/>
-              <w:rPr>
-                <w:sz w:val="22"/>
-                <w:szCs w:val="22"/>
-              </w:rPr>
-            </w:pPr>
-            <w:r>
-              <w:rPr>
-                <w:sz w:val="22"/>
-                <w:szCs w:val="22"/>
-              </w:rPr>
-              <w:t>Reproducible</w:t>
-            </w:r>
-          </w:p>
-          <w:p>
-            <w:pPr>
-              <w:jc w:val="center"/>
-              <w:rPr>
-                <w:sz w:val="22"/>
-                <w:szCs w:val="22"/>
-              </w:rPr>
-            </w:pPr>
-            <w:r>
-              <w:rPr>
-                <w:sz w:val="22"/>
-                <w:szCs w:val="22"/>
-              </w:rPr>
-              <w:t>Use Regularization</w:t>
-            </w:r>
-          </w:p>
-          <w:p>
-            <w:pPr>
-              <w:jc w:val="center"/>
-              <w:rPr>
-                <w:sz w:val="22"/>
-                <w:szCs w:val="22"/>
-              </w:rPr>
-            </w:pPr>
-            <w:r>
-              <w:rPr>
-                <w:sz w:val="22"/>
-                <w:szCs w:val="22"/>
-              </w:rPr>
-              <w:t>Standardize</w:t>
-            </w:r>
-          </w:p>
-          <w:p>
-            <w:pPr>
-              <w:jc w:val="center"/>
-              <w:rPr>
-                <w:sz w:val="22"/>
-                <w:szCs w:val="22"/>
-              </w:rPr>
-            </w:pPr>
-            <w:r>
-              <w:rPr>
-                <w:sz w:val="22"/>
-                <w:szCs w:val="22"/>
-              </w:rPr>
-              <w:t>Non-</w:t>
-            </w:r>
-            <w:proofErr w:type="spellStart"/>
-            <w:r>
-              <w:rPr>
-                <w:sz w:val="22"/>
-                <w:szCs w:val="22"/>
-              </w:rPr>
-              <w:t>neg</w:t>
-            </w:r>
-            <w:proofErr w:type="spellEnd"/>
-            <w:r>
-              <w:rPr>
-                <w:sz w:val="22"/>
-                <w:szCs w:val="22"/>
-              </w:rPr>
-              <w:t xml:space="preserve"> Coefficients</w:t>
-            </w:r>
-          </w:p>
-          <w:p>
-            <w:pPr>
-              <w:jc w:val="center"/>
-              <w:rPr>
-                <w:sz w:val="22"/>
-                <w:szCs w:val="22"/>
-              </w:rPr>
-            </w:pPr>
-            <w:r>
-              <w:rPr>
-                <w:sz w:val="22"/>
-                <w:szCs w:val="22"/>
-              </w:rPr>
-              <w:t>Add intercept</w:t>
-            </w:r>
-          </w:p>
-          <w:p>
-            <w:pPr>
-              <w:jc w:val="center"/>
-              <w:rPr>
-                <w:sz w:val="22"/>
-                <w:szCs w:val="22"/>
-              </w:rPr>
-            </w:pPr>
-            <w:r>
-              <w:rPr>
-                <w:sz w:val="22"/>
-                <w:szCs w:val="22"/>
-              </w:rPr>
-              <w:t>Compute p-values</w:t>
-            </w:r>
-          </w:p>
-          <w:p>
-            <w:pPr>
-              <w:jc w:val="center"/>
-              <w:rPr>
-                <w:sz w:val="22"/>
-                <w:szCs w:val="22"/>
-              </w:rPr>
-            </w:pPr>
-            <w:r>
-              <w:rPr>
-                <w:sz w:val="22"/>
-                <w:szCs w:val="22"/>
-              </w:rPr>
-              <w:t>Remove collinear columns</w:t>
-            </w:r>
-          </w:p>
-          <w:p>
-            <w:pPr>
-              <w:jc w:val="center"/>
-              <w:rPr>
-                <w:sz w:val="22"/>
-                <w:szCs w:val="22"/>
-              </w:rPr>
-            </w:pPr>
-            <w:r>
-              <w:rPr>
-                <w:sz w:val="22"/>
-                <w:szCs w:val="22"/>
-              </w:rPr>
-              <w:t>Missing values handling</w:t>
-            </w:r>
-          </w:p>
-          <w:p>
-            <w:pPr>
-              <w:jc w:val="center"/>
-              <w:rPr>
-                <w:sz w:val="22"/>
-                <w:szCs w:val="22"/>
-              </w:rPr>
-            </w:pPr>
-            <w:r>
-              <w:rPr>
-                <w:sz w:val="22"/>
-                <w:szCs w:val="22"/>
-              </w:rPr>
-              <w:t>Max iterations</w:t>
-            </w:r>
-          </w:p>
-          <w:p>
-            <w:pPr>
-              <w:jc w:val="center"/>
-              <w:rPr>
-                <w:sz w:val="22"/>
-                <w:szCs w:val="22"/>
-              </w:rPr>
-            </w:pPr>
-            <w:r>
-              <w:rPr>
-                <w:sz w:val="22"/>
-                <w:szCs w:val="22"/>
-              </w:rPr>
-              <w:t>Max runtime Second</w:t>
-            </w:r>
-          </w:p>
-        </w:tc>
-        <w:tc>
-          <w:tcPr>
-            <w:tcW w:w="1710" w:type="dxa"/>
-          </w:tcPr>
-          <w:p>
-            <w:pPr>
-              <w:jc w:val="center"/>
-              <w:rPr>
-                <w:sz w:val="22"/>
-                <w:szCs w:val="22"/>
-              </w:rPr>
-            </w:pPr>
-            <w:r>
-              <w:rPr>
-                <w:sz w:val="22"/>
-                <w:szCs w:val="22"/>
-              </w:rPr>
-              <w:t>Laplace Correction</w:t>
-            </w:r>
-          </w:p>
-          <w:p>
-            <w:pPr>
-              <w:jc w:val="center"/>
-              <w:rPr>
-                <w:sz w:val="22"/>
-                <w:szCs w:val="22"/>
-              </w:rPr>
-            </w:pPr>
-          </w:p>
-        </w:tc>
-        <w:tc>
-          <w:tcPr>
-            <w:tcW w:w="2160" w:type="dxa"/>
-          </w:tcPr>
-          <w:p>
-            <w:pPr>
-              <w:jc w:val="center"/>
-              <w:rPr>
-                <w:sz w:val="22"/>
-                <w:szCs w:val="22"/>
-              </w:rPr>
-            </w:pPr>
-            <w:r>
-              <w:rPr>
-                <w:sz w:val="22"/>
-                <w:szCs w:val="22"/>
-              </w:rPr>
-              <w:t>K</w:t>
-            </w:r>
-          </w:p>
-          <w:p>
-            <w:pPr>
-              <w:jc w:val="center"/>
-              <w:rPr>
-                <w:sz w:val="22"/>
-                <w:szCs w:val="22"/>
-              </w:rPr>
-            </w:pPr>
-            <w:r>
-              <w:rPr>
-                <w:sz w:val="22"/>
-                <w:szCs w:val="22"/>
-              </w:rPr>
-              <w:t>Weighted Vote</w:t>
-            </w:r>
-          </w:p>
-          <w:p>
-            <w:pPr>
-              <w:jc w:val="center"/>
-              <w:rPr>
-                <w:sz w:val="22"/>
-                <w:szCs w:val="22"/>
-              </w:rPr>
-            </w:pPr>
-            <w:r>
-              <w:rPr>
-                <w:sz w:val="22"/>
-                <w:szCs w:val="22"/>
-              </w:rPr>
-              <w:t>Measure Type</w:t>
-            </w:r>
-          </w:p>
-          <w:p>
-            <w:pPr>
-              <w:jc w:val="center"/>
-              <w:rPr>
-                <w:sz w:val="22"/>
-                <w:szCs w:val="22"/>
-              </w:rPr>
-            </w:pPr>
-            <w:r>
-              <w:rPr>
-                <w:sz w:val="22"/>
-                <w:szCs w:val="22"/>
-              </w:rPr>
-              <w:t>Numerical measure</w:t>
-            </w:r>
-          </w:p>
-        </w:tc>
-        <w:tc>
-          <w:tcPr>
-            <w:tcW w:w="1980" w:type="dxa"/>
-          </w:tcPr>
-          <w:p>
-            <w:pPr>
-              <w:jc w:val="center"/>
-              <w:rPr>
-                <w:sz w:val="22"/>
-                <w:szCs w:val="22"/>
-              </w:rPr>
-            </w:pPr>
-          </w:p>
-        </w:tc>
-      </w:tr>
-      <w:tr>
-        <w:tc>
-          <w:tcPr>
-            <w:tcW w:w="2160" w:type="dxa"/>
-            <w:vMerge w:val="restart"/>
-          </w:tcPr>
-          <w:p>
-            <w:pPr>
-              <w:rPr>
-                <w:sz w:val="22"/>
-                <w:szCs w:val="22"/>
-              </w:rPr>
-            </w:pPr>
-            <w:r>
-              <w:rPr>
-                <w:sz w:val="22"/>
-                <w:szCs w:val="22"/>
-              </w:rPr>
-              <w:t>List selected best v</w:t>
-            </w:r>
-            <w:r>
-              <w:rPr>
-                <w:sz w:val="22"/>
-                <w:szCs w:val="22"/>
-              </w:rPr>
-              <w:t xml:space="preserve">alues </w:t>
-            </w:r>
-            <w:r>
-              <w:rPr>
-                <w:sz w:val="22"/>
-                <w:szCs w:val="22"/>
-              </w:rPr>
-              <w:t>of</w:t>
-            </w:r>
-            <w:r>
-              <w:rPr>
-                <w:sz w:val="22"/>
-                <w:szCs w:val="22"/>
-              </w:rPr>
-              <w:t xml:space="preserve"> parameters</w:t>
-            </w:r>
-            <w:r>
-              <w:rPr>
-                <w:sz w:val="22"/>
-                <w:szCs w:val="22"/>
-              </w:rPr>
-              <w:t xml:space="preserve"> (in the same order as in the list of names)</w:t>
-            </w:r>
-          </w:p>
-        </w:tc>
-        <w:tc>
-          <w:tcPr>
-            <w:tcW w:w="1440" w:type="dxa"/>
-          </w:tcPr>
-          <w:p>
-            <w:pPr>
-              <w:jc w:val="both"/>
-              <w:rPr>
-                <w:sz w:val="22"/>
-                <w:szCs w:val="22"/>
-              </w:rPr>
-            </w:pPr>
-            <w:r>
-              <w:rPr>
-                <w:sz w:val="22"/>
-                <w:szCs w:val="22"/>
-              </w:rPr>
-              <w:t>Entire dataset</w:t>
-            </w:r>
-          </w:p>
-          <w:p>
-            <w:pPr>
-              <w:jc w:val="both"/>
-              <w:rPr>
-                <w:sz w:val="22"/>
-                <w:szCs w:val="22"/>
-              </w:rPr>
-            </w:pPr>
-          </w:p>
-        </w:tc>
-        <w:tc>
-          <w:tcPr>
-            <w:tcW w:w="2160" w:type="dxa"/>
-          </w:tcPr>
-          <w:p>
-            <w:pPr>
-              <w:jc w:val="center"/>
-              <w:rPr>
-                <w:sz w:val="22"/>
-                <w:szCs w:val="22"/>
-              </w:rPr>
-            </w:pPr>
-            <w:r>
-              <w:rPr>
-                <w:sz w:val="22"/>
-                <w:szCs w:val="22"/>
-              </w:rPr>
-              <w:t>25</w:t>
-            </w:r>
-          </w:p>
-          <w:p>
-            <w:pPr>
-              <w:jc w:val="center"/>
-              <w:rPr>
-                <w:sz w:val="22"/>
-                <w:szCs w:val="22"/>
-              </w:rPr>
-            </w:pPr>
-            <w:r>
-              <w:rPr>
-                <w:sz w:val="22"/>
-                <w:szCs w:val="22"/>
-              </w:rPr>
-              <w:t>On</w:t>
-            </w:r>
-          </w:p>
-          <w:p>
-            <w:pPr>
-              <w:jc w:val="center"/>
-              <w:rPr>
-                <w:sz w:val="22"/>
-                <w:szCs w:val="22"/>
-              </w:rPr>
-            </w:pPr>
-            <w:r>
-              <w:rPr>
-                <w:sz w:val="22"/>
-                <w:szCs w:val="22"/>
-              </w:rPr>
-              <w:t>0.25</w:t>
-            </w:r>
-          </w:p>
-          <w:p>
-            <w:pPr>
-              <w:jc w:val="center"/>
-              <w:rPr>
-                <w:sz w:val="22"/>
-                <w:szCs w:val="22"/>
-              </w:rPr>
-            </w:pPr>
-            <w:r>
-              <w:rPr>
-                <w:sz w:val="22"/>
-                <w:szCs w:val="22"/>
-              </w:rPr>
-              <w:t>Off</w:t>
-            </w:r>
-          </w:p>
-        </w:tc>
-        <w:tc>
-          <w:tcPr>
-            <w:tcW w:w="2610" w:type="dxa"/>
-          </w:tcPr>
-          <w:p>
-            <w:pPr>
-              <w:jc w:val="center"/>
-              <w:rPr>
-                <w:sz w:val="22"/>
-                <w:szCs w:val="22"/>
-              </w:rPr>
-            </w:pPr>
-            <w:r>
-              <w:rPr>
-                <w:sz w:val="22"/>
-                <w:szCs w:val="22"/>
-              </w:rPr>
-              <w:t>On</w:t>
-            </w:r>
-          </w:p>
-          <w:p>
-            <w:pPr>
-              <w:jc w:val="center"/>
-              <w:rPr>
-                <w:sz w:val="22"/>
-                <w:szCs w:val="22"/>
-              </w:rPr>
-            </w:pPr>
-            <w:r>
-              <w:rPr>
-                <w:sz w:val="22"/>
-                <w:szCs w:val="22"/>
-              </w:rPr>
-              <w:t>Max Number: 2</w:t>
-            </w:r>
-          </w:p>
-          <w:p>
-            <w:pPr>
-              <w:jc w:val="center"/>
-              <w:rPr>
-                <w:sz w:val="22"/>
-                <w:szCs w:val="22"/>
-              </w:rPr>
-            </w:pPr>
-            <w:r>
-              <w:rPr>
-                <w:sz w:val="22"/>
-                <w:szCs w:val="22"/>
-              </w:rPr>
-              <w:t>Off</w:t>
-            </w:r>
-          </w:p>
-          <w:p>
-            <w:pPr>
-              <w:jc w:val="center"/>
-              <w:rPr>
-                <w:sz w:val="22"/>
-                <w:szCs w:val="22"/>
-              </w:rPr>
-            </w:pPr>
-            <w:r>
-              <w:rPr>
-                <w:sz w:val="22"/>
-                <w:szCs w:val="22"/>
-              </w:rPr>
-              <w:t>Off</w:t>
-            </w:r>
-          </w:p>
-          <w:p>
-            <w:pPr>
-              <w:jc w:val="center"/>
-              <w:rPr>
-                <w:sz w:val="22"/>
-                <w:szCs w:val="22"/>
-              </w:rPr>
-            </w:pPr>
-            <w:r>
-              <w:rPr>
-                <w:sz w:val="22"/>
-                <w:szCs w:val="22"/>
-              </w:rPr>
-              <w:t>Off</w:t>
-            </w:r>
-          </w:p>
-          <w:p>
-            <w:pPr>
-              <w:jc w:val="center"/>
-              <w:rPr>
-                <w:sz w:val="22"/>
-                <w:szCs w:val="22"/>
-              </w:rPr>
-            </w:pPr>
-            <w:r>
-              <w:rPr>
-                <w:sz w:val="22"/>
-                <w:szCs w:val="22"/>
-              </w:rPr>
-              <w:t>Off</w:t>
-            </w:r>
-          </w:p>
-          <w:p>
-            <w:pPr>
-              <w:jc w:val="center"/>
-              <w:rPr>
-                <w:sz w:val="22"/>
-                <w:szCs w:val="22"/>
-              </w:rPr>
-            </w:pPr>
-            <w:r>
-              <w:rPr>
-                <w:sz w:val="22"/>
-                <w:szCs w:val="22"/>
-              </w:rPr>
-              <w:t>Off</w:t>
-            </w:r>
-          </w:p>
-          <w:p>
-            <w:pPr>
-              <w:jc w:val="center"/>
-              <w:rPr>
-                <w:sz w:val="22"/>
-                <w:szCs w:val="22"/>
-              </w:rPr>
-            </w:pPr>
-            <w:r>
-              <w:rPr>
-                <w:sz w:val="22"/>
-                <w:szCs w:val="22"/>
-              </w:rPr>
-              <w:t>Off</w:t>
-            </w:r>
-          </w:p>
-          <w:p>
-            <w:pPr>
-              <w:jc w:val="center"/>
-              <w:rPr>
-                <w:sz w:val="22"/>
-                <w:szCs w:val="22"/>
-              </w:rPr>
-            </w:pPr>
-            <w:r>
-              <w:rPr>
-                <w:sz w:val="22"/>
-                <w:szCs w:val="22"/>
-              </w:rPr>
-              <w:t>Skip</w:t>
-            </w:r>
-          </w:p>
-          <w:p>
-            <w:pPr>
-              <w:jc w:val="center"/>
-              <w:rPr>
-                <w:sz w:val="22"/>
-                <w:szCs w:val="22"/>
-              </w:rPr>
-            </w:pPr>
-            <w:r>
-              <w:rPr>
-                <w:sz w:val="22"/>
-                <w:szCs w:val="22"/>
-              </w:rPr>
-              <w:t>10</w:t>
-            </w:r>
-          </w:p>
-        </w:tc>
-        <w:tc>
-          <w:tcPr>
-            <w:tcW w:w="1710" w:type="dxa"/>
-          </w:tcPr>
-          <w:p>
-            <w:pPr>
-              <w:jc w:val="center"/>
-              <w:rPr>
-                <w:sz w:val="22"/>
-                <w:szCs w:val="22"/>
-              </w:rPr>
-            </w:pPr>
-            <w:r>
-              <w:rPr>
-                <w:sz w:val="22"/>
-                <w:szCs w:val="22"/>
-              </w:rPr>
-              <w:t>On</w:t>
-            </w:r>
-          </w:p>
-        </w:tc>
-        <w:tc>
-          <w:tcPr>
-            <w:tcW w:w="2160" w:type="dxa"/>
-          </w:tcPr>
-          <w:p>
-            <w:pPr>
-              <w:jc w:val="center"/>
-              <w:rPr>
-                <w:sz w:val="22"/>
-                <w:szCs w:val="22"/>
-              </w:rPr>
-            </w:pPr>
-            <w:r>
-              <w:rPr>
-                <w:sz w:val="22"/>
-                <w:szCs w:val="22"/>
-              </w:rPr>
-              <w:t>1</w:t>
-            </w:r>
-          </w:p>
-          <w:p>
-            <w:pPr>
-              <w:jc w:val="center"/>
-              <w:rPr>
-                <w:sz w:val="22"/>
-                <w:szCs w:val="22"/>
-              </w:rPr>
-            </w:pPr>
-            <w:r>
-              <w:rPr>
-                <w:sz w:val="22"/>
-                <w:szCs w:val="22"/>
-              </w:rPr>
-              <w:t>On</w:t>
-            </w:r>
-          </w:p>
-          <w:p>
-            <w:pPr>
-              <w:jc w:val="center"/>
-              <w:rPr>
-                <w:sz w:val="22"/>
-                <w:szCs w:val="22"/>
-              </w:rPr>
-            </w:pPr>
-            <w:r>
-              <w:rPr>
-                <w:sz w:val="22"/>
-                <w:szCs w:val="22"/>
-              </w:rPr>
-              <w:t>Numerical Measure</w:t>
-            </w:r>
-          </w:p>
-          <w:p>
-            <w:pPr>
-              <w:jc w:val="center"/>
-              <w:rPr>
-                <w:sz w:val="22"/>
-                <w:szCs w:val="22"/>
-              </w:rPr>
-            </w:pPr>
-            <w:r>
-              <w:rPr>
-                <w:sz w:val="22"/>
-                <w:szCs w:val="22"/>
-              </w:rPr>
-              <w:t>Euclidean Distance</w:t>
-            </w:r>
-          </w:p>
-        </w:tc>
-        <w:tc>
-          <w:tcPr>
-            <w:tcW w:w="1980" w:type="dxa"/>
-          </w:tcPr>
-          <w:p>
-            <w:pPr>
-              <w:jc w:val="center"/>
-              <w:rPr>
-                <w:sz w:val="22"/>
-                <w:szCs w:val="22"/>
-              </w:rPr>
-            </w:pPr>
           </w:p>
         </w:tc>
       </w:tr>

</xml_diff>